<commit_message>
Adição de novas referências
</commit_message>
<xml_diff>
--- a/Monografia/Monografia .docx
+++ b/Monografia/Monografia .docx
@@ -1,6 +1,6 @@
 
 <file path=word/document.xml><?xml version="1.0" encoding="utf-8"?>
-<w:document xmlns:wpc="http://schemas.microsoft.com/office/word/2010/wordprocessingCanvas" xmlns:cx="http://schemas.microsoft.com/office/drawing/2014/chartex" xmlns:cx1="http://schemas.microsoft.com/office/drawing/2015/9/8/chartex" xmlns:cx2="http://schemas.microsoft.com/office/drawing/2015/10/21/chartex" xmlns:cx3="http://schemas.microsoft.com/office/drawing/2016/5/9/chartex" xmlns:cx4="http://schemas.microsoft.com/office/drawing/2016/5/10/chartex" xmlns:cx5="http://schemas.microsoft.com/office/drawing/2016/5/11/chartex" xmlns:cx6="http://schemas.microsoft.com/office/drawing/2016/5/12/chartex" xmlns:cx7="http://schemas.microsoft.com/office/drawing/2016/5/13/chartex" xmlns:cx8="http://schemas.microsoft.com/office/drawing/2016/5/14/chartex" xmlns:mc="http://schemas.openxmlformats.org/markup-compatibility/2006" xmlns:aink="http://schemas.microsoft.com/office/drawing/2016/ink" xmlns:am3d="http://schemas.microsoft.com/office/drawing/2017/model3d" xmlns:o="urn:schemas-microsoft-com:office:office" xmlns:oel="http://schemas.microsoft.com/office/2019/extlst" xmlns:r="http://schemas.openxmlformats.org/officeDocument/2006/relationships" xmlns:m="http://schemas.openxmlformats.org/officeDocument/2006/math" xmlns:v="urn:schemas-microsoft-com:vml" xmlns:wp14="http://schemas.microsoft.com/office/word/2010/wordprocessingDrawing" xmlns:wp="http://schemas.openxmlformats.org/drawingml/2006/wordprocessingDrawing" xmlns:w10="urn:schemas-microsoft-com:office:word" xmlns:w="http://schemas.openxmlformats.org/wordprocessingml/2006/main" xmlns:w14="http://schemas.microsoft.com/office/word/2010/wordml" xmlns:w15="http://schemas.microsoft.com/office/word/2012/wordml" xmlns:w16cex="http://schemas.microsoft.com/office/word/2018/wordml/cex" xmlns:w16cid="http://schemas.microsoft.com/office/word/2016/wordml/cid" xmlns:w16="http://schemas.microsoft.com/office/word/2018/wordml" xmlns:w16sdtdh="http://schemas.microsoft.com/office/word/2020/wordml/sdtdatahash" xmlns:w16se="http://schemas.microsoft.com/office/word/2015/wordml/symex" xmlns:wpg="http://schemas.microsoft.com/office/word/2010/wordprocessingGroup" xmlns:wpi="http://schemas.microsoft.com/office/word/2010/wordprocessingInk" xmlns:wne="http://schemas.microsoft.com/office/word/2006/wordml" xmlns:wps="http://schemas.microsoft.com/office/word/2010/wordprocessingShape" mc:Ignorable="w14 w15 w16se w16cid w16 w16cex w16sdtdh wp14">
+<w:document xmlns:wpc="http://schemas.microsoft.com/office/word/2010/wordprocessingCanvas" xmlns:cx="http://schemas.microsoft.com/office/drawing/2014/chartex" xmlns:cx1="http://schemas.microsoft.com/office/drawing/2015/9/8/chartex" xmlns:cx2="http://schemas.microsoft.com/office/drawing/2015/10/21/chartex" xmlns:cx3="http://schemas.microsoft.com/office/drawing/2016/5/9/chartex" xmlns:cx4="http://schemas.microsoft.com/office/drawing/2016/5/10/chartex" xmlns:cx5="http://schemas.microsoft.com/office/drawing/2016/5/11/chartex" xmlns:cx6="http://schemas.microsoft.com/office/drawing/2016/5/12/chartex" xmlns:cx7="http://schemas.microsoft.com/office/drawing/2016/5/13/chartex" xmlns:cx8="http://schemas.microsoft.com/office/drawing/2016/5/14/chartex" xmlns:mc="http://schemas.openxmlformats.org/markup-compatibility/2006" xmlns:aink="http://schemas.microsoft.com/office/drawing/2016/ink" xmlns:am3d="http://schemas.microsoft.com/office/drawing/2017/model3d" xmlns:o="urn:schemas-microsoft-com:office:office" xmlns:oel="http://schemas.microsoft.com/office/2019/extlst" xmlns:r="http://schemas.openxmlformats.org/officeDocument/2006/relationships" xmlns:m="http://schemas.openxmlformats.org/officeDocument/2006/math" xmlns:v="urn:schemas-microsoft-com:vml" xmlns:wp14="http://schemas.microsoft.com/office/word/2010/wordprocessingDrawing" xmlns:wp="http://schemas.openxmlformats.org/drawingml/2006/wordprocessingDrawing" xmlns:w10="urn:schemas-microsoft-com:office:word" xmlns:w="http://schemas.openxmlformats.org/wordprocessingml/2006/main" xmlns:w14="http://schemas.microsoft.com/office/word/2010/wordml" xmlns:w15="http://schemas.microsoft.com/office/word/2012/wordml" xmlns:w16cex="http://schemas.microsoft.com/office/word/2018/wordml/cex" xmlns:w16cid="http://schemas.microsoft.com/office/word/2016/wordml/cid" xmlns:w16="http://schemas.microsoft.com/office/word/2018/wordml" xmlns:w16du="http://schemas.microsoft.com/office/word/2023/wordml/word16du" xmlns:w16sdtdh="http://schemas.microsoft.com/office/word/2020/wordml/sdtdatahash" xmlns:w16se="http://schemas.microsoft.com/office/word/2015/wordml/symex" xmlns:wpg="http://schemas.microsoft.com/office/word/2010/wordprocessingGroup" xmlns:wpi="http://schemas.microsoft.com/office/word/2010/wordprocessingInk" xmlns:wne="http://schemas.microsoft.com/office/word/2006/wordml" xmlns:wps="http://schemas.microsoft.com/office/word/2010/wordprocessingShape" mc:Ignorable="w14 w15 w16se w16cid w16 w16cex w16sdtdh w16du wp14">
   <w:body>
     <w:p>
       <w:pPr>
@@ -139,7 +139,7 @@
               </wp:inline>
             </w:drawing>
           </mc:Choice>
-          <mc:Fallback xmlns:w16du="http://schemas.microsoft.com/office/word/2023/wordml/word16du">
+          <mc:Fallback>
             <w:pict>
               <v:group w14:anchorId="7DBBFDF3" id="Canvas 2" o:spid="_x0000_s1026" editas="canvas" style="width:134.7pt;height:48.3pt;mso-position-horizontal-relative:char;mso-position-vertical-relative:line" coordsize="17106,6134" o:gfxdata="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">
                 <v:shapetype id="_x0000_t75" coordsize="21600,21600" o:spt="75" o:preferrelative="t" path="m@4@5l@4@11@9@11@9@5xe" filled="f" stroked="f">
@@ -3606,7 +3606,107 @@
           <w:sz w:val="24"/>
           <w:szCs w:val="24"/>
         </w:rPr>
-        <w:t>Este estudo explorou o desenvolvimento de um software para gerenciamento de uma fazenda urbana, visando otimizar seu processo e aumentar sua eficiência em ambientes urbanos. Inicialmente, foram consultados materiais que abordavam o tema, destacando a importância da tecnologia para as fazendas urbanas. Com base em teorias de gestão agrícola e sistemas de informações, o projeto foi desenvolvido para integrar o monitoramento ambiental e a produção. A metodologia envolveu a análise do contexto da fazenda urbana e a coleta de dados. Os resultados revelaram uma melhora significativa na eficiência operacional, redução de desperdício e aumento na produtividade. Isso permitiu uma tomada de decisão mais informada, resultando em melhores práticas de cultivo e uso otimizado dos recursos. A análise das implicações práticas do estudo revela a aplicabilidade do projeto desenvolvido no contexto das fazendas urbanas. A integração dos recursos de gestão e produção oferece uma abordagem abrangente para enfrentar os desafios específicos enfrentados pelos agricultores urbanos. Além de melhorar a eficiência operacional e a produtividade, o projeto visa resultar em benefícios econômicos significativos, como a redução de custos e aumento da rentabilidade das fazendas. No entanto, é importante considerar os desafios potenciais na adoção dessa tecnologia, como acesso limitado a recursos tecnológicos e capacitação dos usuários. Conclui-se que os métodos levantados oferecem uma solução viável para o gerenciamento de fazendas urbanas, contribuindo para sua sustentabilidade.</w:t>
+        <w:t xml:space="preserve">Este estudo explorou o desenvolvimento de um software para gerenciamento de uma fazenda urbana, visando otimizar seu processo e aumentar sua eficiência em ambientes urbanos. Inicialmente, foram consultados materiais que abordavam o tema, destacando </w:t>
+      </w:r>
+      <w:proofErr w:type="gramStart"/>
+      <w:r>
+        <w:rPr>
+          <w:rFonts w:ascii="Arial" w:eastAsia="Arial" w:hAnsi="Arial" w:cs="Arial"/>
+          <w:color w:val="0D0D0D" w:themeColor="text1" w:themeTint="F2"/>
+          <w:sz w:val="24"/>
+          <w:szCs w:val="24"/>
+        </w:rPr>
+        <w:t>a</w:t>
+      </w:r>
+      <w:proofErr w:type="gramEnd"/>
+      <w:r>
+        <w:rPr>
+          <w:rFonts w:ascii="Arial" w:eastAsia="Arial" w:hAnsi="Arial" w:cs="Arial"/>
+          <w:color w:val="0D0D0D" w:themeColor="text1" w:themeTint="F2"/>
+          <w:sz w:val="24"/>
+          <w:szCs w:val="24"/>
+        </w:rPr>
+        <w:t xml:space="preserve"> importância da tecnologia para as fazendas urbanas. Com base em teorias de gestão agrícola e sistemas de informações, o projeto foi desenvolvido para integrar o monitoramento ambiental e a produção. A metodologia envolveu </w:t>
+      </w:r>
+      <w:proofErr w:type="gramStart"/>
+      <w:r>
+        <w:rPr>
+          <w:rFonts w:ascii="Arial" w:eastAsia="Arial" w:hAnsi="Arial" w:cs="Arial"/>
+          <w:color w:val="0D0D0D" w:themeColor="text1" w:themeTint="F2"/>
+          <w:sz w:val="24"/>
+          <w:szCs w:val="24"/>
+        </w:rPr>
+        <w:t>a</w:t>
+      </w:r>
+      <w:proofErr w:type="gramEnd"/>
+      <w:r>
+        <w:rPr>
+          <w:rFonts w:ascii="Arial" w:eastAsia="Arial" w:hAnsi="Arial" w:cs="Arial"/>
+          <w:color w:val="0D0D0D" w:themeColor="text1" w:themeTint="F2"/>
+          <w:sz w:val="24"/>
+          <w:szCs w:val="24"/>
+        </w:rPr>
+        <w:t xml:space="preserve"> análise do contexto da fazenda urbana e a coleta de dados. Os resultados revelaram uma melhora significativa na eficiência operacional, redução de desperdício e aumento na produtividade. Isso permitiu uma tomada de decisão mais informada, resultando em melhores práticas de cultivo e uso otimizado dos recursos. </w:t>
+      </w:r>
+      <w:proofErr w:type="gramStart"/>
+      <w:r>
+        <w:rPr>
+          <w:rFonts w:ascii="Arial" w:eastAsia="Arial" w:hAnsi="Arial" w:cs="Arial"/>
+          <w:color w:val="0D0D0D" w:themeColor="text1" w:themeTint="F2"/>
+          <w:sz w:val="24"/>
+          <w:szCs w:val="24"/>
+        </w:rPr>
+        <w:t>A</w:t>
+      </w:r>
+      <w:proofErr w:type="gramEnd"/>
+      <w:r>
+        <w:rPr>
+          <w:rFonts w:ascii="Arial" w:eastAsia="Arial" w:hAnsi="Arial" w:cs="Arial"/>
+          <w:color w:val="0D0D0D" w:themeColor="text1" w:themeTint="F2"/>
+          <w:sz w:val="24"/>
+          <w:szCs w:val="24"/>
+        </w:rPr>
+        <w:t xml:space="preserve"> análise das implicações práticas do estudo revela a aplicabilidade do projeto desenvolvido no contexto das fazendas urbanas. </w:t>
+      </w:r>
+      <w:proofErr w:type="gramStart"/>
+      <w:r>
+        <w:rPr>
+          <w:rFonts w:ascii="Arial" w:eastAsia="Arial" w:hAnsi="Arial" w:cs="Arial"/>
+          <w:color w:val="0D0D0D" w:themeColor="text1" w:themeTint="F2"/>
+          <w:sz w:val="24"/>
+          <w:szCs w:val="24"/>
+        </w:rPr>
+        <w:t>A</w:t>
+      </w:r>
+      <w:proofErr w:type="gramEnd"/>
+      <w:r>
+        <w:rPr>
+          <w:rFonts w:ascii="Arial" w:eastAsia="Arial" w:hAnsi="Arial" w:cs="Arial"/>
+          <w:color w:val="0D0D0D" w:themeColor="text1" w:themeTint="F2"/>
+          <w:sz w:val="24"/>
+          <w:szCs w:val="24"/>
+        </w:rPr>
+        <w:t xml:space="preserve"> integração dos recursos de gestão e produção oferece uma abordagem abrangente para enfrentar os desafios específicos enfrentados pelos agricultores urbanos. Além de melhorar </w:t>
+      </w:r>
+      <w:proofErr w:type="gramStart"/>
+      <w:r>
+        <w:rPr>
+          <w:rFonts w:ascii="Arial" w:eastAsia="Arial" w:hAnsi="Arial" w:cs="Arial"/>
+          <w:color w:val="0D0D0D" w:themeColor="text1" w:themeTint="F2"/>
+          <w:sz w:val="24"/>
+          <w:szCs w:val="24"/>
+        </w:rPr>
+        <w:t>a</w:t>
+      </w:r>
+      <w:proofErr w:type="gramEnd"/>
+      <w:r>
+        <w:rPr>
+          <w:rFonts w:ascii="Arial" w:eastAsia="Arial" w:hAnsi="Arial" w:cs="Arial"/>
+          <w:color w:val="0D0D0D" w:themeColor="text1" w:themeTint="F2"/>
+          <w:sz w:val="24"/>
+          <w:szCs w:val="24"/>
+        </w:rPr>
+        <w:t xml:space="preserve"> eficiência operacional e a produtividade, o projeto visa resultar em benefícios econômicos significativos, como a redução de custos e aumento da rentabilidade das fazendas. No entanto, é importante considerar os desafios potenciais na adoção dessa tecnologia, como acesso limitado a recursos tecnológicos e capacitação dos usuários. Conclui-se que os métodos levantados oferecem uma solução viável para o gerenciamento de fazendas urbanas, contribuindo para sua sustentabilidade.</w:t>
       </w:r>
     </w:p>
     <w:p>
@@ -4853,7 +4953,14 @@
               <w:rPr>
                 <w:rStyle w:val="Hyperlink"/>
               </w:rPr>
-              <w:t>10.2 ANÁLISE DE SISTEMAS ORIENTADA A OBJETOS</w:t>
+              <w:t xml:space="preserve">10.2 </w:t>
+            </w:r>
+            <w:r>
+              <w:rPr>
+                <w:rStyle w:val="Hyperlink"/>
+                <w:color w:val="FF0000"/>
+              </w:rPr>
+              <w:t>ANÁLISE DE SISTEMAS ORIENTADA A OBJETOS</w:t>
             </w:r>
             <w:r>
               <w:rPr>
@@ -5530,7 +5637,7 @@
           <w:szCs w:val="24"/>
           <w:lang w:eastAsia="pt-BR"/>
         </w:rPr>
-        <w:t xml:space="preserve">Referências: Tem apenas de: </w:t>
+        <w:t xml:space="preserve">Referências Tem apenas de: </w:t>
       </w:r>
     </w:p>
     <w:p>
@@ -5691,6 +5798,149 @@
           <w:lang w:eastAsia="pt-BR"/>
         </w:rPr>
         <w:t>* Projeto de Interface com o Usuário</w:t>
+      </w:r>
+    </w:p>
+    <w:p>
+      <w:pPr>
+        <w:autoSpaceDE w:val="0"/>
+        <w:autoSpaceDN w:val="0"/>
+        <w:adjustRightInd w:val="0"/>
+        <w:spacing w:after="0" w:line="240" w:lineRule="auto"/>
+        <w:ind w:firstLine="0"/>
+        <w:jc w:val="left"/>
+        <w:rPr>
+          <w:rFonts w:ascii="Arial" w:hAnsi="Arial" w:cs="Arial"/>
+          <w:b/>
+          <w:bCs/>
+          <w:color w:val="000000"/>
+          <w:sz w:val="24"/>
+          <w:szCs w:val="24"/>
+          <w:lang w:eastAsia="pt-BR"/>
+        </w:rPr>
+      </w:pPr>
+      <w:r>
+        <w:rPr>
+          <w:rFonts w:ascii="Arial" w:hAnsi="Arial" w:cs="Arial"/>
+          <w:b/>
+          <w:bCs/>
+          <w:color w:val="000000"/>
+          <w:sz w:val="24"/>
+          <w:szCs w:val="24"/>
+          <w:lang w:eastAsia="pt-BR"/>
+        </w:rPr>
+        <w:t>* Engenharia de Software II</w:t>
+      </w:r>
+    </w:p>
+    <w:p>
+      <w:pPr>
+        <w:autoSpaceDE w:val="0"/>
+        <w:autoSpaceDN w:val="0"/>
+        <w:adjustRightInd w:val="0"/>
+        <w:spacing w:after="0" w:line="240" w:lineRule="auto"/>
+        <w:ind w:firstLine="0"/>
+        <w:jc w:val="left"/>
+        <w:rPr>
+          <w:rFonts w:ascii="Arial" w:hAnsi="Arial" w:cs="Arial"/>
+          <w:b/>
+          <w:bCs/>
+          <w:color w:val="000000"/>
+          <w:sz w:val="24"/>
+          <w:szCs w:val="24"/>
+          <w:lang w:eastAsia="pt-BR"/>
+        </w:rPr>
+      </w:pPr>
+    </w:p>
+    <w:p>
+      <w:pPr>
+        <w:autoSpaceDE w:val="0"/>
+        <w:autoSpaceDN w:val="0"/>
+        <w:adjustRightInd w:val="0"/>
+        <w:spacing w:after="0" w:line="240" w:lineRule="auto"/>
+        <w:ind w:firstLine="0"/>
+        <w:jc w:val="left"/>
+        <w:rPr>
+          <w:rFonts w:ascii="Arial" w:hAnsi="Arial" w:cs="Arial"/>
+          <w:b/>
+          <w:bCs/>
+          <w:color w:val="000000"/>
+          <w:sz w:val="24"/>
+          <w:szCs w:val="24"/>
+          <w:lang w:eastAsia="pt-BR"/>
+        </w:rPr>
+      </w:pPr>
+      <w:r>
+        <w:rPr>
+          <w:rFonts w:ascii="Arial" w:hAnsi="Arial" w:cs="Arial"/>
+          <w:b/>
+          <w:bCs/>
+          <w:color w:val="000000"/>
+          <w:sz w:val="24"/>
+          <w:szCs w:val="24"/>
+          <w:lang w:eastAsia="pt-BR"/>
+        </w:rPr>
+        <w:t>Falta Referência de:</w:t>
+      </w:r>
+    </w:p>
+    <w:p>
+      <w:pPr>
+        <w:autoSpaceDE w:val="0"/>
+        <w:autoSpaceDN w:val="0"/>
+        <w:adjustRightInd w:val="0"/>
+        <w:spacing w:after="0" w:line="240" w:lineRule="auto"/>
+        <w:ind w:firstLine="0"/>
+        <w:jc w:val="left"/>
+        <w:rPr>
+          <w:rFonts w:ascii="Arial" w:hAnsi="Arial" w:cs="Arial"/>
+          <w:b/>
+          <w:bCs/>
+          <w:color w:val="000000"/>
+          <w:sz w:val="24"/>
+          <w:szCs w:val="24"/>
+          <w:lang w:eastAsia="pt-BR"/>
+        </w:rPr>
+      </w:pPr>
+      <w:r>
+        <w:rPr>
+          <w:rFonts w:ascii="Arial" w:hAnsi="Arial" w:cs="Arial"/>
+          <w:b/>
+          <w:bCs/>
+          <w:color w:val="000000"/>
+          <w:sz w:val="24"/>
+          <w:szCs w:val="24"/>
+          <w:lang w:eastAsia="pt-BR"/>
+        </w:rPr>
+        <w:t>* Banco de Dados</w:t>
+      </w:r>
+    </w:p>
+    <w:p>
+      <w:pPr>
+        <w:autoSpaceDE w:val="0"/>
+        <w:autoSpaceDN w:val="0"/>
+        <w:adjustRightInd w:val="0"/>
+        <w:spacing w:after="0" w:line="240" w:lineRule="auto"/>
+        <w:ind w:firstLine="0"/>
+        <w:jc w:val="left"/>
+        <w:rPr>
+          <w:rFonts w:ascii="Arial" w:hAnsi="Arial" w:cs="Arial"/>
+          <w:b/>
+          <w:bCs/>
+          <w:color w:val="000000"/>
+          <w:sz w:val="24"/>
+          <w:szCs w:val="24"/>
+          <w:lang w:eastAsia="pt-BR"/>
+        </w:rPr>
+      </w:pPr>
+      <w:r>
+        <w:rPr>
+          <w:rFonts w:ascii="Arial" w:hAnsi="Arial" w:cs="Arial"/>
+          <w:b/>
+          <w:bCs/>
+          <w:color w:val="000000"/>
+          <w:sz w:val="24"/>
+          <w:szCs w:val="24"/>
+          <w:lang w:eastAsia="pt-BR"/>
+        </w:rPr>
+        <w:t>* Análise de Sistemas Orientada a Objeto</w:t>
       </w:r>
     </w:p>
     <w:p>
@@ -5780,7 +6030,27 @@
           <w:sz w:val="24"/>
           <w:szCs w:val="24"/>
         </w:rPr>
-        <w:t>No contexto atual, onde a segurança alimentar e a busca por produtos frescos e saudáveis têm se tornado cada vez mais relevantes, a necessidade de soluções inovadoras para garantir a qualidade e a eficiência na produção e distribuição de alimentos é evidente. Nesse cenário, fazendas urbanas têm emergido como uma alternativa promissora, aproveitando espaços urbanos para cultivar alimentos frescos e acessíveis, reduzindo a dependência de longas cadeias de suprimentos e promovendo a sustentabilidade ambiental.</w:t>
+        <w:t xml:space="preserve">No contexto atual, onde a segurança alimentar e a busca por produtos frescos e saudáveis têm se tornado cada vez mais relevantes, a necessidade de soluções inovadoras para garantir a qualidade e </w:t>
+      </w:r>
+      <w:proofErr w:type="gramStart"/>
+      <w:r>
+        <w:rPr>
+          <w:rFonts w:ascii="Arial" w:eastAsia="Arial" w:hAnsi="Arial" w:cs="Arial"/>
+          <w:color w:val="0D0D0D" w:themeColor="text1" w:themeTint="F2"/>
+          <w:sz w:val="24"/>
+          <w:szCs w:val="24"/>
+        </w:rPr>
+        <w:t>a</w:t>
+      </w:r>
+      <w:proofErr w:type="gramEnd"/>
+      <w:r>
+        <w:rPr>
+          <w:rFonts w:ascii="Arial" w:eastAsia="Arial" w:hAnsi="Arial" w:cs="Arial"/>
+          <w:color w:val="0D0D0D" w:themeColor="text1" w:themeTint="F2"/>
+          <w:sz w:val="24"/>
+          <w:szCs w:val="24"/>
+        </w:rPr>
+        <w:t xml:space="preserve"> eficiência na produção e distribuição de alimentos é evidente. Nesse cenário, fazendas urbanas têm emergido como uma alternativa promissora, aproveitando espaços urbanos para cultivar alimentos frescos e acessíveis, reduzindo a dependência de longas cadeias de suprimentos e promovendo a sustentabilidade ambiental.</w:t>
       </w:r>
     </w:p>
     <w:p>
@@ -6000,7 +6270,25 @@
           <w:sz w:val="24"/>
           <w:szCs w:val="24"/>
         </w:rPr>
-        <w:t>No contexto da análise de sistemas orientada a objetos, serão desenvolvidos diversos diagramas UML para fornecer uma visão detalhada das interações entre os usuários e o sistema, a estrutura das classes do sistema, o fluxo de execução das funcionalidades e a distribuição física dos componentes do sistema em hardware. Esses diagramas serão fundamentais para o entendimento da arquitetura e funcionamento do sistema da Urbagro.</w:t>
+        <w:t xml:space="preserve">No contexto da análise de sistemas orientada </w:t>
+      </w:r>
+      <w:proofErr w:type="gramStart"/>
+      <w:r>
+        <w:rPr>
+          <w:rFonts w:ascii="Arial" w:eastAsia="Arial" w:hAnsi="Arial" w:cs="Arial"/>
+          <w:sz w:val="24"/>
+          <w:szCs w:val="24"/>
+        </w:rPr>
+        <w:t>a</w:t>
+      </w:r>
+      <w:proofErr w:type="gramEnd"/>
+      <w:r>
+        <w:rPr>
+          <w:rFonts w:ascii="Arial" w:eastAsia="Arial" w:hAnsi="Arial" w:cs="Arial"/>
+          <w:sz w:val="24"/>
+          <w:szCs w:val="24"/>
+        </w:rPr>
+        <w:t xml:space="preserve"> objetos, serão desenvolvidos diversos diagramas UML para fornecer uma visão detalhada das interações entre os usuários e o sistema, a estrutura das classes do sistema, o fluxo de execução das funcionalidades e a distribuição física dos componentes do sistema em hardware. Esses diagramas serão fundamentais para o entendimento da arquitetura e funcionamento do sistema da Urbagro.</w:t>
       </w:r>
     </w:p>
     <w:p>
@@ -6012,13 +6300,23 @@
           <w:szCs w:val="24"/>
         </w:rPr>
       </w:pPr>
-      <w:r>
-        <w:rPr>
-          <w:rFonts w:ascii="Arial" w:eastAsia="Arial" w:hAnsi="Arial" w:cs="Arial"/>
-          <w:sz w:val="24"/>
-          <w:szCs w:val="24"/>
-        </w:rPr>
-        <w:t>A engenharia de software será abordada com a elaboração de uma planilha de testes abrangente, contendo casos de teste que validem as funcionalidades do sistema, garantindo sua qualidade e confiabilidade. Além disso, será desenvolvido um Proof of Concept (PoC) em modo console na disciplina de Programação Orientada a Objetos I, permitindo uma interação básica com o banco de dados por meio das operações de CRUD.</w:t>
+      <w:proofErr w:type="gramStart"/>
+      <w:r>
+        <w:rPr>
+          <w:rFonts w:ascii="Arial" w:eastAsia="Arial" w:hAnsi="Arial" w:cs="Arial"/>
+          <w:sz w:val="24"/>
+          <w:szCs w:val="24"/>
+        </w:rPr>
+        <w:t>A</w:t>
+      </w:r>
+      <w:proofErr w:type="gramEnd"/>
+      <w:r>
+        <w:rPr>
+          <w:rFonts w:ascii="Arial" w:eastAsia="Arial" w:hAnsi="Arial" w:cs="Arial"/>
+          <w:sz w:val="24"/>
+          <w:szCs w:val="24"/>
+        </w:rPr>
+        <w:t xml:space="preserve"> engenharia de software será abordada com a elaboração de uma planilha de testes abrangente, contendo casos de teste que validem as funcionalidades do sistema, garantindo sua qualidade e confiabilidade. Além disso, será desenvolvido um Proof of Concept (PoC) em modo console na disciplina de Programação Orientada a Objetos I, permitindo uma interação básica com o banco de dados por meio das operações de CRUD.</w:t>
       </w:r>
     </w:p>
     <w:p>
@@ -6084,7 +6382,25 @@
           <w:sz w:val="24"/>
           <w:szCs w:val="24"/>
         </w:rPr>
-        <w:t>, visando aprimorar a eficácia operacional e facilitar a utilização do sistema pelos funcionários da empresa.</w:t>
+        <w:t xml:space="preserve">, visando aprimorar </w:t>
+      </w:r>
+      <w:proofErr w:type="gramStart"/>
+      <w:r>
+        <w:rPr>
+          <w:rFonts w:ascii="Arial" w:eastAsia="Arial" w:hAnsi="Arial" w:cs="Arial"/>
+          <w:sz w:val="24"/>
+          <w:szCs w:val="24"/>
+        </w:rPr>
+        <w:t>a</w:t>
+      </w:r>
+      <w:proofErr w:type="gramEnd"/>
+      <w:r>
+        <w:rPr>
+          <w:rFonts w:ascii="Arial" w:eastAsia="Arial" w:hAnsi="Arial" w:cs="Arial"/>
+          <w:sz w:val="24"/>
+          <w:szCs w:val="24"/>
+        </w:rPr>
+        <w:t xml:space="preserve"> eficácia operacional e facilitar a utilização do sistema pelos funcionários da empresa.</w:t>
       </w:r>
     </w:p>
     <w:p>
@@ -6490,7 +6806,25 @@
           <w:sz w:val="24"/>
           <w:szCs w:val="24"/>
         </w:rPr>
-        <w:t>No cenário contemporâneo, a interseção entre a agricultura e a urbanização tornou-se uma área de crescente interesse e inovação. Em resposta aos desafios da segurança alimentar, sustentabilidade e resiliência urbana, surgiram as fazendas urbanas como soluções criativas e eficazes. Nesse contexto, a matéria de Sistemas Orientada a Objetos se revela essencial, fornecendo as ferramentas conceituais e práticas necessárias para projetar e implementar sistemas eficientes e integrados para gerenciar operações agrícolas em ambientes urbanos.</w:t>
+        <w:t xml:space="preserve">No cenário contemporâneo, </w:t>
+      </w:r>
+      <w:proofErr w:type="gramStart"/>
+      <w:r>
+        <w:rPr>
+          <w:rFonts w:ascii="Arial" w:eastAsia="Batang" w:hAnsi="Arial" w:cs="Arial"/>
+          <w:sz w:val="24"/>
+          <w:szCs w:val="24"/>
+        </w:rPr>
+        <w:t>a</w:t>
+      </w:r>
+      <w:proofErr w:type="gramEnd"/>
+      <w:r>
+        <w:rPr>
+          <w:rFonts w:ascii="Arial" w:eastAsia="Batang" w:hAnsi="Arial" w:cs="Arial"/>
+          <w:sz w:val="24"/>
+          <w:szCs w:val="24"/>
+        </w:rPr>
+        <w:t xml:space="preserve"> interseção entre a agricultura e a urbanização tornou-se uma área de crescente interesse e inovação. Em resposta aos desafios da segurança alimentar, sustentabilidade e resiliência urbana, surgiram as fazendas urbanas como soluções criativas e eficazes. Nesse contexto, a matéria de Sistemas Orientada a Objetos se revela essencial, fornecendo as ferramentas conceituais e práticas necessárias para projetar e implementar sistemas eficientes e integrados para gerenciar operações agrícolas em ambientes urbanos.</w:t>
       </w:r>
     </w:p>
     <w:p>
@@ -6520,7 +6854,25 @@
           <w:sz w:val="24"/>
           <w:szCs w:val="24"/>
         </w:rPr>
-        <w:t>A utilização dos princípios da orientação a objetos em um contexto de fazenda urbana, destaca a relevância da modelagem de sistemas, encapsulamento, reutilização de componentes e outras técnicas de programação orientada a objetos para a criação de sistemas agrícolas adaptáveis, escaláveis e sustentáveis. Ao adotar essa abordagem, a concepção e desenvolvimento de fazendas urbanas têm a capacidade de criar sistemas flexíveis que podem se adaptar dinamicamente às necessidades em constante mudança da agricultura urbana.</w:t>
+        <w:t xml:space="preserve">A utilização dos princípios da orientação </w:t>
+      </w:r>
+      <w:proofErr w:type="gramStart"/>
+      <w:r>
+        <w:rPr>
+          <w:rFonts w:ascii="Arial" w:eastAsia="Batang" w:hAnsi="Arial" w:cs="Arial"/>
+          <w:sz w:val="24"/>
+          <w:szCs w:val="24"/>
+        </w:rPr>
+        <w:t>a</w:t>
+      </w:r>
+      <w:proofErr w:type="gramEnd"/>
+      <w:r>
+        <w:rPr>
+          <w:rFonts w:ascii="Arial" w:eastAsia="Batang" w:hAnsi="Arial" w:cs="Arial"/>
+          <w:sz w:val="24"/>
+          <w:szCs w:val="24"/>
+        </w:rPr>
+        <w:t xml:space="preserve"> objetos em um contexto de fazenda urbana, destaca a relevância da modelagem de sistemas, encapsulamento, reutilização de componentes e outras técnicas de programação orientada a objetos para a criação de sistemas agrícolas adaptáveis, escaláveis e sustentáveis. Ao adotar essa abordagem, a concepção e desenvolvimento de fazendas urbanas têm a capacidade de criar sistemas flexíveis que podem se adaptar dinamicamente às necessidades em constante mudança da agricultura urbana.</w:t>
       </w:r>
     </w:p>
     <w:p>
@@ -6945,13 +7297,23 @@
           <w:szCs w:val="24"/>
         </w:rPr>
       </w:pPr>
-      <w:r>
-        <w:rPr>
-          <w:rFonts w:ascii="Arial" w:eastAsia="Arial" w:hAnsi="Arial" w:cs="Arial"/>
-          <w:sz w:val="24"/>
-          <w:szCs w:val="24"/>
-        </w:rPr>
-        <w:t>A interface desempenha um papel crucial ao tornar o sistema mais acessível e amigável para o usuário, facilitando a compreensão e a execução das tarefas. Ela envolve a criação de telas, menus e botões que garantem uma experiência de navegação intuitiva e eficiente. Além de proporcionar uma consistência visual, uma interface bem projetada promove uma interação fluida e sem problemas, focando não apenas na estética, mas também na usabilidade e na experiência do usuário.</w:t>
+      <w:proofErr w:type="gramStart"/>
+      <w:r>
+        <w:rPr>
+          <w:rFonts w:ascii="Arial" w:eastAsia="Arial" w:hAnsi="Arial" w:cs="Arial"/>
+          <w:sz w:val="24"/>
+          <w:szCs w:val="24"/>
+        </w:rPr>
+        <w:t>A</w:t>
+      </w:r>
+      <w:proofErr w:type="gramEnd"/>
+      <w:r>
+        <w:rPr>
+          <w:rFonts w:ascii="Arial" w:eastAsia="Arial" w:hAnsi="Arial" w:cs="Arial"/>
+          <w:sz w:val="24"/>
+          <w:szCs w:val="24"/>
+        </w:rPr>
+        <w:t xml:space="preserve"> interface desempenha um papel crucial ao tornar o sistema mais acessível e amigável para o usuário, facilitando a compreensão e a execução das tarefas. Ela envolve a criação de telas, menus e botões que garantem uma experiência de navegação intuitiva e eficiente. Além de proporcionar uma consistência visual, uma interface bem projetada promove uma interação fluida e sem problemas, focando não apenas na estética, mas também na usabilidade e na experiência do usuário.</w:t>
       </w:r>
     </w:p>
     <w:p>
@@ -6993,15 +7355,61 @@
           <w:sz w:val="24"/>
           <w:szCs w:val="24"/>
         </w:rPr>
-        <w:t xml:space="preserve"> o desenvolvimento de um sistema de controle  e</w:t>
-      </w:r>
-      <w:r>
-        <w:rPr>
-          <w:rFonts w:ascii="Arial" w:eastAsia="Arial" w:hAnsi="Arial" w:cs="Arial"/>
-          <w:sz w:val="24"/>
-          <w:szCs w:val="24"/>
-        </w:rPr>
-        <w:t xml:space="preserve"> uma interface eficiente é indispensável. A integração de elementos visuais, menus intuitivos e funcionalidades claras não apenas facilita o uso do sistema, mas também melhora a satisfação geral do usuário. Assim, a estética, usabilidade e experiência do usuário devem ser consideradas com cuidado para garantir a eficácia da interface e a satisfação dos usuários.</w:t>
+        <w:t xml:space="preserve"> o desenvolvimento de um sistema de </w:t>
+      </w:r>
+      <w:proofErr w:type="gramStart"/>
+      <w:r>
+        <w:rPr>
+          <w:rFonts w:ascii="Arial" w:eastAsia="Arial" w:hAnsi="Arial" w:cs="Arial"/>
+          <w:sz w:val="24"/>
+          <w:szCs w:val="24"/>
+        </w:rPr>
+        <w:t>controle  e</w:t>
+      </w:r>
+      <w:proofErr w:type="gramEnd"/>
+      <w:r>
+        <w:rPr>
+          <w:rFonts w:ascii="Arial" w:eastAsia="Arial" w:hAnsi="Arial" w:cs="Arial"/>
+          <w:sz w:val="24"/>
+          <w:szCs w:val="24"/>
+        </w:rPr>
+        <w:t xml:space="preserve"> uma interface eficiente é indispensável. </w:t>
+      </w:r>
+      <w:proofErr w:type="gramStart"/>
+      <w:r>
+        <w:rPr>
+          <w:rFonts w:ascii="Arial" w:eastAsia="Arial" w:hAnsi="Arial" w:cs="Arial"/>
+          <w:sz w:val="24"/>
+          <w:szCs w:val="24"/>
+        </w:rPr>
+        <w:t>A</w:t>
+      </w:r>
+      <w:proofErr w:type="gramEnd"/>
+      <w:r>
+        <w:rPr>
+          <w:rFonts w:ascii="Arial" w:eastAsia="Arial" w:hAnsi="Arial" w:cs="Arial"/>
+          <w:sz w:val="24"/>
+          <w:szCs w:val="24"/>
+        </w:rPr>
+        <w:t xml:space="preserve"> integração de elementos visuais, menus intuitivos e funcionalidades claras não apenas facilita o uso do sistema, mas também melhora a satisfação geral do usuário. Assim, </w:t>
+      </w:r>
+      <w:proofErr w:type="gramStart"/>
+      <w:r>
+        <w:rPr>
+          <w:rFonts w:ascii="Arial" w:eastAsia="Arial" w:hAnsi="Arial" w:cs="Arial"/>
+          <w:sz w:val="24"/>
+          <w:szCs w:val="24"/>
+        </w:rPr>
+        <w:t>a</w:t>
+      </w:r>
+      <w:proofErr w:type="gramEnd"/>
+      <w:r>
+        <w:rPr>
+          <w:rFonts w:ascii="Arial" w:eastAsia="Arial" w:hAnsi="Arial" w:cs="Arial"/>
+          <w:sz w:val="24"/>
+          <w:szCs w:val="24"/>
+        </w:rPr>
+        <w:t xml:space="preserve"> estética, usabilidade e experiência do usuário devem ser consideradas com cuidado para garantir a eficácia da interface e a satisfação dos usuários.</w:t>
       </w:r>
     </w:p>
     <w:p>
@@ -7035,15 +7443,51 @@
           <w:sz w:val="24"/>
           <w:szCs w:val="24"/>
         </w:rPr>
-        <w:t xml:space="preserve">Outro ponto relevante é a integração de recursos de feedback e orientação dentro da interface. Isso pode incluir mensagens de erro claras e informativas. </w:t>
-      </w:r>
-      <w:r>
-        <w:rPr>
-          <w:rFonts w:ascii="Arial" w:eastAsia="Arial" w:hAnsi="Arial" w:cs="Arial"/>
-          <w:sz w:val="24"/>
-          <w:szCs w:val="24"/>
-        </w:rPr>
-        <w:t>Esses recursos contribuem para reduzir a curva de aprendizado e minimizar possíveis frustrações dos usuários durante a interação com o sistema.</w:t>
+        <w:t xml:space="preserve">Outro ponto relevante é </w:t>
+      </w:r>
+      <w:proofErr w:type="gramStart"/>
+      <w:r>
+        <w:rPr>
+          <w:rFonts w:ascii="Arial" w:eastAsia="Arial" w:hAnsi="Arial" w:cs="Arial"/>
+          <w:sz w:val="24"/>
+          <w:szCs w:val="24"/>
+        </w:rPr>
+        <w:t>a</w:t>
+      </w:r>
+      <w:proofErr w:type="gramEnd"/>
+      <w:r>
+        <w:rPr>
+          <w:rFonts w:ascii="Arial" w:eastAsia="Arial" w:hAnsi="Arial" w:cs="Arial"/>
+          <w:sz w:val="24"/>
+          <w:szCs w:val="24"/>
+        </w:rPr>
+        <w:t xml:space="preserve"> integração de recursos de feedback e orientação dentro da interface. Isso pode incluir mensagens de erro claras e informativas. </w:t>
+      </w:r>
+      <w:r>
+        <w:rPr>
+          <w:rFonts w:ascii="Arial" w:eastAsia="Arial" w:hAnsi="Arial" w:cs="Arial"/>
+          <w:sz w:val="24"/>
+          <w:szCs w:val="24"/>
+        </w:rPr>
+        <w:t xml:space="preserve">Esses recursos contribuem para reduzir a curva de aprendizado e minimizar possíveis frustrações dos usuários durante </w:t>
+      </w:r>
+      <w:proofErr w:type="gramStart"/>
+      <w:r>
+        <w:rPr>
+          <w:rFonts w:ascii="Arial" w:eastAsia="Arial" w:hAnsi="Arial" w:cs="Arial"/>
+          <w:sz w:val="24"/>
+          <w:szCs w:val="24"/>
+        </w:rPr>
+        <w:t>a</w:t>
+      </w:r>
+      <w:proofErr w:type="gramEnd"/>
+      <w:r>
+        <w:rPr>
+          <w:rFonts w:ascii="Arial" w:eastAsia="Arial" w:hAnsi="Arial" w:cs="Arial"/>
+          <w:sz w:val="24"/>
+          <w:szCs w:val="24"/>
+        </w:rPr>
+        <w:t xml:space="preserve"> interação com o sistema.</w:t>
       </w:r>
     </w:p>
     <w:p>
@@ -7077,7 +7521,25 @@
           <w:sz w:val="24"/>
           <w:szCs w:val="24"/>
         </w:rPr>
-        <w:t>Por fim, a interface também deve ser projetada levando em consideração as condições de uso específicas de uma fazenda urbana. Isso inclui a possibilidade de acesso por dispositivos móveis</w:t>
+        <w:t xml:space="preserve">Por fim, </w:t>
+      </w:r>
+      <w:proofErr w:type="gramStart"/>
+      <w:r>
+        <w:rPr>
+          <w:rFonts w:ascii="Arial" w:eastAsia="Arial" w:hAnsi="Arial" w:cs="Arial"/>
+          <w:sz w:val="24"/>
+          <w:szCs w:val="24"/>
+        </w:rPr>
+        <w:t>a</w:t>
+      </w:r>
+      <w:proofErr w:type="gramEnd"/>
+      <w:r>
+        <w:rPr>
+          <w:rFonts w:ascii="Arial" w:eastAsia="Arial" w:hAnsi="Arial" w:cs="Arial"/>
+          <w:sz w:val="24"/>
+          <w:szCs w:val="24"/>
+        </w:rPr>
+        <w:t xml:space="preserve"> interface também deve ser projetada levando em consideração as condições de uso específicas de uma fazenda urbana. Isso inclui a possibilidade de acesso por dispositivos móveis</w:t>
       </w:r>
     </w:p>
     <w:p>
@@ -7111,7 +7573,25 @@
           <w:sz w:val="24"/>
           <w:szCs w:val="24"/>
         </w:rPr>
-        <w:t>Dessa forma, uma interface de usuário eficiente para um sistema de controle em fazendas urbanas não apenas facilita a realização das tarefas diárias, mas também contribui para a eficiência operacional, a segurança dos trabalhadores e a otimização dos processos de gestão agrícola.</w:t>
+        <w:t xml:space="preserve">Dessa forma, uma interface de usuário eficiente para um sistema de controle em fazendas urbanas não apenas facilita a realização das tarefas diárias, mas também contribui para </w:t>
+      </w:r>
+      <w:proofErr w:type="gramStart"/>
+      <w:r>
+        <w:rPr>
+          <w:rFonts w:ascii="Arial" w:eastAsia="Arial" w:hAnsi="Arial" w:cs="Arial"/>
+          <w:sz w:val="24"/>
+          <w:szCs w:val="24"/>
+        </w:rPr>
+        <w:t>a</w:t>
+      </w:r>
+      <w:proofErr w:type="gramEnd"/>
+      <w:r>
+        <w:rPr>
+          <w:rFonts w:ascii="Arial" w:eastAsia="Arial" w:hAnsi="Arial" w:cs="Arial"/>
+          <w:sz w:val="24"/>
+          <w:szCs w:val="24"/>
+        </w:rPr>
+        <w:t xml:space="preserve"> eficiência operacional, a segurança dos trabalhadores e a otimização dos processos de gestão agrícola.</w:t>
       </w:r>
     </w:p>
     <w:p>
@@ -7197,7 +7677,25 @@
           <w:sz w:val="24"/>
           <w:szCs w:val="24"/>
         </w:rPr>
-        <w:t xml:space="preserve">O banco de dados desempenha um papel fundamental fornecendo a base para armazenar, organizar e analisar os dados essenciais à gestão eficiente da fazenda urbana, atuando como um repositório essencial para uma variedade de informações cruciais como registros de plantio, informações climáticas históricas e detalhes sobre o fornecimento de recursos. Mais do que isso, o banco de dados desempenha um papel organizacional primordial, estruturando os dados de maneira coerente e acessível, facilitando sua recuperação quando necessário. Com a implementação de uma abordagem híbrida, </w:t>
+        <w:t xml:space="preserve">O banco de dados desempenha um papel fundamental fornecendo a base para armazenar, organizar e analisar os dados essenciais à gestão eficiente da fazenda urbana, atuando como um repositório essencial para uma variedade de informações cruciais como registros de plantio, informações climáticas históricas e detalhes sobre o fornecimento de recursos. Mais do que isso, o banco de dados desempenha um papel organizacional primordial, estruturando os dados de maneira coerente e acessível, facilitando sua recuperação quando necessário. Com </w:t>
+      </w:r>
+      <w:proofErr w:type="gramStart"/>
+      <w:r>
+        <w:rPr>
+          <w:rFonts w:ascii="Arial" w:eastAsia="Arial" w:hAnsi="Arial" w:cs="Arial"/>
+          <w:sz w:val="24"/>
+          <w:szCs w:val="24"/>
+        </w:rPr>
+        <w:t>a</w:t>
+      </w:r>
+      <w:proofErr w:type="gramEnd"/>
+      <w:r>
+        <w:rPr>
+          <w:rFonts w:ascii="Arial" w:eastAsia="Arial" w:hAnsi="Arial" w:cs="Arial"/>
+          <w:sz w:val="24"/>
+          <w:szCs w:val="24"/>
+        </w:rPr>
+        <w:t xml:space="preserve"> implementação de uma abordagem híbrida, </w:t>
       </w:r>
       <w:r>
         <w:rPr>
@@ -7263,7 +7761,25 @@
           <w:sz w:val="24"/>
           <w:szCs w:val="24"/>
         </w:rPr>
-        <w:t xml:space="preserve">Ao integrar diversas fontes de dados o banco de dados oferece uma visão unificada e completa das operações da fazenda. Para garantir a eficácia do banco de dados, </w:t>
+        <w:t xml:space="preserve">Ao integrar diversas fontes de dados o banco de dados oferece uma visão unificada e completa das operações da fazenda. Para garantir </w:t>
+      </w:r>
+      <w:proofErr w:type="gramStart"/>
+      <w:r>
+        <w:rPr>
+          <w:rFonts w:ascii="Arial" w:eastAsia="Arial" w:hAnsi="Arial" w:cs="Arial"/>
+          <w:sz w:val="24"/>
+          <w:szCs w:val="24"/>
+        </w:rPr>
+        <w:t>a</w:t>
+      </w:r>
+      <w:proofErr w:type="gramEnd"/>
+      <w:r>
+        <w:rPr>
+          <w:rFonts w:ascii="Arial" w:eastAsia="Arial" w:hAnsi="Arial" w:cs="Arial"/>
+          <w:sz w:val="24"/>
+          <w:szCs w:val="24"/>
+        </w:rPr>
+        <w:t xml:space="preserve"> eficácia do banco de dados, </w:t>
       </w:r>
       <w:r>
         <w:rPr>
@@ -7279,7 +7795,43 @@
           <w:sz w:val="24"/>
           <w:szCs w:val="24"/>
         </w:rPr>
-        <w:t xml:space="preserve"> Diagrama Entidade-Relacionamento (ER) detalhado, representará a estrutura lógica dos dados e os relacionamentos entre as entidades. Esse diagrama será uma ferramenta essencial para o design e a implementação do banco de dados, garantindo uma estrutura coerente e consistente. Além disso, serão elaborados Scripts de carga de dados de Teste, que serão utilizados para população inicial do banco de dados e para simular diferentes cenários operacionais. Isso permitirá testar a integridade, o desempenho e a eficácia do banco de dados em diferentes situações antes de sua implementação completa.</w:t>
+        <w:t xml:space="preserve"> Diagrama Entidade-Relacionamento (ER) detalhado, representará a estrutura lógica dos dados e os relacionamentos entre as entidades. Esse diagrama será uma ferramenta essencial para o design e </w:t>
+      </w:r>
+      <w:proofErr w:type="gramStart"/>
+      <w:r>
+        <w:rPr>
+          <w:rFonts w:ascii="Arial" w:eastAsia="Arial" w:hAnsi="Arial" w:cs="Arial"/>
+          <w:sz w:val="24"/>
+          <w:szCs w:val="24"/>
+        </w:rPr>
+        <w:t>a</w:t>
+      </w:r>
+      <w:proofErr w:type="gramEnd"/>
+      <w:r>
+        <w:rPr>
+          <w:rFonts w:ascii="Arial" w:eastAsia="Arial" w:hAnsi="Arial" w:cs="Arial"/>
+          <w:sz w:val="24"/>
+          <w:szCs w:val="24"/>
+        </w:rPr>
+        <w:t xml:space="preserve"> implementação do banco de dados, garantindo uma estrutura coerente e consistente. Além disso, serão elaborados Scripts de carga de dados de Teste, que serão utilizados para população inicial do banco de dados e para simular diferentes cenários operacionais. Isso permitirá testar </w:t>
+      </w:r>
+      <w:proofErr w:type="gramStart"/>
+      <w:r>
+        <w:rPr>
+          <w:rFonts w:ascii="Arial" w:eastAsia="Arial" w:hAnsi="Arial" w:cs="Arial"/>
+          <w:sz w:val="24"/>
+          <w:szCs w:val="24"/>
+        </w:rPr>
+        <w:t>a</w:t>
+      </w:r>
+      <w:proofErr w:type="gramEnd"/>
+      <w:r>
+        <w:rPr>
+          <w:rFonts w:ascii="Arial" w:eastAsia="Arial" w:hAnsi="Arial" w:cs="Arial"/>
+          <w:sz w:val="24"/>
+          <w:szCs w:val="24"/>
+        </w:rPr>
+        <w:t xml:space="preserve"> integridade, o desempenho e a eficácia do banco de dados em diferentes situações antes de sua implementação completa.</w:t>
       </w:r>
     </w:p>
     <w:p>
@@ -7383,7 +7935,25 @@
           <w:sz w:val="24"/>
           <w:szCs w:val="24"/>
         </w:rPr>
-        <w:t>Com a grande urbanização e da grande busca por soluções sustentáveis no contexto atual, as fazendas urbanas surgiram como uma solução para esses desafios enfrentados pelas metrópoles modernas. Essas iniciativas visam trazer a forma com que os alimentos são produzidos para perto dos consumidores, trazendo assim oportunidades para explorar a eficiência nos processos de fornecimento, produção e comercialização.</w:t>
+        <w:t xml:space="preserve">Com a grande urbanização e da grande busca por soluções sustentáveis no contexto atual, as fazendas urbanas surgiram como uma solução para esses desafios enfrentados pelas metrópoles modernas. Essas iniciativas visam trazer a forma com que os alimentos são produzidos para perto dos consumidores, trazendo assim oportunidades para explorar </w:t>
+      </w:r>
+      <w:proofErr w:type="gramStart"/>
+      <w:r>
+        <w:rPr>
+          <w:rFonts w:ascii="Arial" w:eastAsia="Batang" w:hAnsi="Arial" w:cs="Arial"/>
+          <w:sz w:val="24"/>
+          <w:szCs w:val="24"/>
+        </w:rPr>
+        <w:t>a</w:t>
+      </w:r>
+      <w:proofErr w:type="gramEnd"/>
+      <w:r>
+        <w:rPr>
+          <w:rFonts w:ascii="Arial" w:eastAsia="Batang" w:hAnsi="Arial" w:cs="Arial"/>
+          <w:sz w:val="24"/>
+          <w:szCs w:val="24"/>
+        </w:rPr>
+        <w:t xml:space="preserve"> eficiência nos processos de fornecimento, produção e comercialização.</w:t>
       </w:r>
     </w:p>
     <w:p>
@@ -7395,13 +7965,23 @@
           <w:szCs w:val="24"/>
         </w:rPr>
       </w:pPr>
+      <w:proofErr w:type="gramStart"/>
       <w:r>
         <w:rPr>
           <w:rFonts w:ascii="Arial" w:eastAsia="Batang" w:hAnsi="Arial" w:cs="Arial"/>
           <w:sz w:val="24"/>
           <w:szCs w:val="24"/>
         </w:rPr>
-        <w:t>A economia e mercado desempenham papéis de extrema importância nesse contexto, eles fornecem as ferramentas e todos os princípios necessários para a otimização da gestão da fazenda, para o controle do fornecimento dos insumos, produção agrícola e a venda dos produtos produzidos pela fazenda, com foco na eficiência, diminuição dos custos e aumento dos lucros.</w:t>
+        <w:t>A</w:t>
+      </w:r>
+      <w:proofErr w:type="gramEnd"/>
+      <w:r>
+        <w:rPr>
+          <w:rFonts w:ascii="Arial" w:eastAsia="Batang" w:hAnsi="Arial" w:cs="Arial"/>
+          <w:sz w:val="24"/>
+          <w:szCs w:val="24"/>
+        </w:rPr>
+        <w:t xml:space="preserve"> economia e mercado desempenham papéis de extrema importância nesse contexto, eles fornecem as ferramentas e todos os princípios necessários para a otimização da gestão da fazenda, para o controle do fornecimento dos insumos, produção agrícola e a venda dos produtos produzidos pela fazenda, com foco na eficiência, diminuição dos custos e aumento dos lucros.</w:t>
       </w:r>
     </w:p>
     <w:p>
@@ -7724,7 +8304,25 @@
           <w:sz w:val="24"/>
           <w:szCs w:val="24"/>
         </w:rPr>
-        <w:t>ideias que serão capazes de ajudar nas decisões dos gestores e proprietários, destacando estratégias que podem ser adotadas para promover a eficiência operacional</w:t>
+        <w:t xml:space="preserve">ideias que serão capazes de ajudar nas decisões dos gestores e proprietários, destacando estratégias que podem ser adotadas para promover </w:t>
+      </w:r>
+      <w:proofErr w:type="gramStart"/>
+      <w:r>
+        <w:rPr>
+          <w:rFonts w:ascii="Arial" w:eastAsia="Batang" w:hAnsi="Arial" w:cs="Arial"/>
+          <w:sz w:val="24"/>
+          <w:szCs w:val="24"/>
+        </w:rPr>
+        <w:t>a</w:t>
+      </w:r>
+      <w:proofErr w:type="gramEnd"/>
+      <w:r>
+        <w:rPr>
+          <w:rFonts w:ascii="Arial" w:eastAsia="Batang" w:hAnsi="Arial" w:cs="Arial"/>
+          <w:sz w:val="24"/>
+          <w:szCs w:val="24"/>
+        </w:rPr>
+        <w:t xml:space="preserve"> eficiência operacional</w:t>
       </w:r>
       <w:r>
         <w:rPr>
@@ -8513,8 +9111,7 @@
     <w:p>
       <w:pPr>
         <w:pStyle w:val="Ttulo2"/>
-        <w:spacing w:before="240"/>
-        <w:ind w:firstLine="0"/>
+        <w:jc w:val="center"/>
         <w:rPr>
           <w:rFonts w:ascii="Segoe UI" w:hAnsi="Segoe UI" w:cs="Segoe UI"/>
           <w:sz w:val="18"/>
@@ -8525,14 +9122,6 @@
         <w:rPr>
           <w:rStyle w:val="normaltextrun"/>
           <w:rFonts w:cs="Arial"/>
-          <w:lang w:val="pt-BR"/>
-        </w:rPr>
-        <w:t xml:space="preserve">          </w:t>
-      </w:r>
-      <w:r>
-        <w:rPr>
-          <w:rStyle w:val="normaltextrun"/>
-          <w:rFonts w:cs="Arial"/>
         </w:rPr>
         <w:t>10</w:t>
       </w:r>
@@ -8562,16 +9151,27 @@
       <w:r>
         <w:rPr>
           <w:rStyle w:val="normaltextrun"/>
+        </w:rPr>
+        <w:t>1</w:t>
+      </w:r>
+      <w:r>
+        <w:rPr>
+          <w:rStyle w:val="normaltextrun"/>
+        </w:rPr>
+        <w:t xml:space="preserve"> </w:t>
+      </w:r>
+      <w:r>
+        <w:rPr>
+          <w:rStyle w:val="normaltextrun"/>
+        </w:rPr>
+        <w:t>TESTES</w:t>
+      </w:r>
+      <w:r>
+        <w:rPr>
+          <w:rStyle w:val="normaltextrun"/>
           <w:rFonts w:cs="Arial"/>
         </w:rPr>
-        <w:t>1TESTES DE USABILIDADE</w:t>
-      </w:r>
-      <w:r>
-        <w:rPr>
-          <w:rStyle w:val="eop"/>
-          <w:rFonts w:cs="Arial"/>
-        </w:rPr>
-        <w:t> </w:t>
+        <w:t xml:space="preserve"> DE USABILIDADE</w:t>
       </w:r>
     </w:p>
     <w:p>
@@ -8593,7 +9193,91 @@
           <w:sz w:val="24"/>
           <w:szCs w:val="24"/>
         </w:rPr>
-        <w:t>Durante esta fase de teste, nosso objetivo é garantir que a interface da fazenda seja intuitiva e eficiente, possibilitando aos usuários a realização de ações simples. Estamos avaliando a clareza e a intuitividade da navegação, a compreensibilidade das informações apresentadas, a organização e a facilidade de interpretação dos dados, além da acessibilidade geral da interface.</w:t>
+        <w:t xml:space="preserve">Durante esta fase de teste, nosso objetivo é garantir que </w:t>
+      </w:r>
+      <w:proofErr w:type="gramStart"/>
+      <w:r>
+        <w:rPr>
+          <w:rStyle w:val="normaltextrun"/>
+          <w:rFonts w:ascii="Arial" w:hAnsi="Arial" w:cs="Arial"/>
+          <w:color w:val="0D0D0D"/>
+          <w:sz w:val="24"/>
+          <w:szCs w:val="24"/>
+        </w:rPr>
+        <w:t>a</w:t>
+      </w:r>
+      <w:proofErr w:type="gramEnd"/>
+      <w:r>
+        <w:rPr>
+          <w:rStyle w:val="normaltextrun"/>
+          <w:rFonts w:ascii="Arial" w:hAnsi="Arial" w:cs="Arial"/>
+          <w:color w:val="0D0D0D"/>
+          <w:sz w:val="24"/>
+          <w:szCs w:val="24"/>
+        </w:rPr>
+        <w:t xml:space="preserve"> interface d</w:t>
+      </w:r>
+      <w:r>
+        <w:rPr>
+          <w:rStyle w:val="normaltextrun"/>
+          <w:rFonts w:ascii="Arial" w:hAnsi="Arial" w:cs="Arial"/>
+          <w:color w:val="0D0D0D"/>
+          <w:sz w:val="24"/>
+          <w:szCs w:val="24"/>
+        </w:rPr>
+        <w:t xml:space="preserve">o projeto </w:t>
+      </w:r>
+      <w:r>
+        <w:rPr>
+          <w:rStyle w:val="normaltextrun"/>
+          <w:rFonts w:ascii="Arial" w:hAnsi="Arial" w:cs="Arial"/>
+          <w:color w:val="0D0D0D"/>
+          <w:sz w:val="24"/>
+          <w:szCs w:val="24"/>
+        </w:rPr>
+        <w:t xml:space="preserve">seja intuitiva e eficiente, possibilitando aos usuários a realização de ações simples. </w:t>
+      </w:r>
+      <w:r>
+        <w:rPr>
+          <w:rStyle w:val="normaltextrun"/>
+          <w:rFonts w:ascii="Arial" w:hAnsi="Arial" w:cs="Arial"/>
+          <w:color w:val="0D0D0D"/>
+          <w:sz w:val="24"/>
+          <w:szCs w:val="24"/>
+        </w:rPr>
+        <w:t>Avaliamos</w:t>
+      </w:r>
+      <w:r>
+        <w:rPr>
+          <w:rStyle w:val="normaltextrun"/>
+          <w:rFonts w:ascii="Arial" w:hAnsi="Arial" w:cs="Arial"/>
+          <w:color w:val="0D0D0D"/>
+          <w:sz w:val="24"/>
+          <w:szCs w:val="24"/>
+        </w:rPr>
+        <w:t xml:space="preserve"> a clareza e </w:t>
+      </w:r>
+      <w:proofErr w:type="gramStart"/>
+      <w:r>
+        <w:rPr>
+          <w:rStyle w:val="normaltextrun"/>
+          <w:rFonts w:ascii="Arial" w:hAnsi="Arial" w:cs="Arial"/>
+          <w:color w:val="0D0D0D"/>
+          <w:sz w:val="24"/>
+          <w:szCs w:val="24"/>
+        </w:rPr>
+        <w:t>a</w:t>
+      </w:r>
+      <w:proofErr w:type="gramEnd"/>
+      <w:r>
+        <w:rPr>
+          <w:rStyle w:val="normaltextrun"/>
+          <w:rFonts w:ascii="Arial" w:hAnsi="Arial" w:cs="Arial"/>
+          <w:color w:val="0D0D0D"/>
+          <w:sz w:val="24"/>
+          <w:szCs w:val="24"/>
+        </w:rPr>
+        <w:t xml:space="preserve"> intuitividade da navegação, a compreensibilidade das informações apresentadas, a organização e a facilidade de interpretação dos dados, além da acessibilidade geral da interface.</w:t>
       </w:r>
       <w:r>
         <w:rPr>
@@ -8632,11 +9316,10 @@
         <w:pStyle w:val="paragraph"/>
         <w:numPr>
           <w:ilvl w:val="0"/>
-          <w:numId w:val="20"/>
+          <w:numId w:val="26"/>
         </w:numPr>
         <w:shd w:val="clear" w:color="auto" w:fill="FFFFFF"/>
         <w:spacing w:before="0" w:beforeAutospacing="0" w:after="0" w:afterAutospacing="0"/>
-        <w:ind w:left="1800" w:firstLine="0"/>
         <w:jc w:val="both"/>
         <w:textAlignment w:val="baseline"/>
         <w:rPr>
@@ -8685,10 +9368,9 @@
         <w:pStyle w:val="paragraph"/>
         <w:numPr>
           <w:ilvl w:val="0"/>
-          <w:numId w:val="21"/>
+          <w:numId w:val="26"/>
         </w:numPr>
         <w:spacing w:before="0" w:beforeAutospacing="0" w:after="0" w:afterAutospacing="0"/>
-        <w:ind w:left="1800" w:firstLine="0"/>
         <w:jc w:val="both"/>
         <w:textAlignment w:val="baseline"/>
         <w:rPr>
@@ -8738,10 +9420,9 @@
         <w:pStyle w:val="paragraph"/>
         <w:numPr>
           <w:ilvl w:val="0"/>
-          <w:numId w:val="22"/>
+          <w:numId w:val="26"/>
         </w:numPr>
         <w:spacing w:before="0" w:beforeAutospacing="0" w:after="0" w:afterAutospacing="0"/>
-        <w:ind w:left="1800" w:firstLine="0"/>
         <w:jc w:val="both"/>
         <w:textAlignment w:val="baseline"/>
         <w:rPr>
@@ -8791,10 +9472,9 @@
         <w:pStyle w:val="paragraph"/>
         <w:numPr>
           <w:ilvl w:val="0"/>
-          <w:numId w:val="23"/>
+          <w:numId w:val="26"/>
         </w:numPr>
         <w:spacing w:before="0" w:beforeAutospacing="0" w:after="0" w:afterAutospacing="0"/>
-        <w:ind w:left="1800" w:firstLine="0"/>
         <w:jc w:val="both"/>
         <w:textAlignment w:val="baseline"/>
         <w:rPr>
@@ -8844,10 +9524,9 @@
         <w:pStyle w:val="paragraph"/>
         <w:numPr>
           <w:ilvl w:val="0"/>
-          <w:numId w:val="24"/>
+          <w:numId w:val="26"/>
         </w:numPr>
         <w:spacing w:before="0" w:beforeAutospacing="0" w:after="0" w:afterAutospacing="0"/>
-        <w:ind w:left="1800" w:firstLine="0"/>
         <w:jc w:val="both"/>
         <w:textAlignment w:val="baseline"/>
         <w:rPr>
@@ -8897,10 +9576,9 @@
         <w:pStyle w:val="paragraph"/>
         <w:numPr>
           <w:ilvl w:val="0"/>
-          <w:numId w:val="25"/>
+          <w:numId w:val="26"/>
         </w:numPr>
         <w:spacing w:before="0" w:beforeAutospacing="0" w:after="0" w:afterAutospacing="0"/>
-        <w:ind w:left="1800" w:firstLine="0"/>
         <w:jc w:val="both"/>
         <w:textAlignment w:val="baseline"/>
         <w:rPr>
@@ -8936,6 +9614,7 @@
         <w:pStyle w:val="Ttulo2"/>
         <w:spacing w:before="240"/>
         <w:ind w:firstLine="0"/>
+        <w:jc w:val="center"/>
         <w:rPr>
           <w:rFonts w:eastAsia="Batang"/>
           <w:lang w:val="pt-BR"/>
@@ -8944,22 +9623,29 @@
       <w:r>
         <w:rPr>
           <w:rFonts w:eastAsia="Batang"/>
-          <w:lang w:val="pt-BR"/>
-        </w:rPr>
-        <w:t xml:space="preserve">            </w:t>
-      </w:r>
-      <w:r>
-        <w:rPr>
-          <w:rFonts w:eastAsia="Batang"/>
-        </w:rPr>
-        <w:t xml:space="preserve">10. </w:t>
+        </w:rPr>
+        <w:t>10.</w:t>
       </w:r>
       <w:r>
         <w:rPr>
           <w:rFonts w:eastAsia="Batang"/>
           <w:lang w:val="pt-BR"/>
         </w:rPr>
-        <w:t>1.1 TEST</w:t>
+        <w:t>1.</w:t>
+      </w:r>
+      <w:r>
+        <w:rPr>
+          <w:rFonts w:eastAsia="Batang"/>
+          <w:lang w:val="pt-BR"/>
+        </w:rPr>
+        <w:t>2</w:t>
+      </w:r>
+      <w:r>
+        <w:rPr>
+          <w:rFonts w:eastAsia="Batang"/>
+          <w:lang w:val="pt-BR"/>
+        </w:rPr>
+        <w:t xml:space="preserve"> TEST</w:t>
       </w:r>
       <w:r>
         <w:rPr>
@@ -8982,10 +9668,10 @@
         <w:ind w:firstLine="709"/>
         <w:jc w:val="left"/>
         <w:rPr>
-          <w:rStyle w:val="normaltextrun"/>
-          <w:rFonts w:ascii="Arial" w:hAnsi="Arial"/>
-          <w:color w:val="000000" w:themeColor="text1"/>
-          <w:lang w:val="pt-BR"/>
+          <w:rFonts w:ascii="Arial" w:hAnsi="Arial" w:cs="Arial"/>
+          <w:color w:val="0D0D0D"/>
+          <w:sz w:val="24"/>
+          <w:szCs w:val="24"/>
         </w:rPr>
       </w:pPr>
       <w:r>
@@ -9003,7 +9689,27 @@
           <w:sz w:val="24"/>
           <w:szCs w:val="24"/>
         </w:rPr>
-        <w:t>O teste A/B é uma técnica experimental em que duas ou mais variantes de um produto ou sistema são comparadas, geralmente para determinar qual delas é mais eficaz.</w:t>
+        <w:t xml:space="preserve">O teste A/B é uma técnica </w:t>
+      </w:r>
+      <w:r>
+        <w:rPr>
+          <w:rStyle w:val="normaltextrun"/>
+          <w:rFonts w:ascii="Arial" w:hAnsi="Arial" w:cs="Arial"/>
+          <w:color w:val="0D0D0D"/>
+          <w:sz w:val="24"/>
+          <w:szCs w:val="24"/>
+        </w:rPr>
+        <w:t>de teste</w:t>
+      </w:r>
+      <w:r>
+        <w:rPr>
+          <w:rStyle w:val="normaltextrun"/>
+          <w:rFonts w:ascii="Arial" w:hAnsi="Arial" w:cs="Arial"/>
+          <w:color w:val="0D0D0D"/>
+          <w:sz w:val="24"/>
+          <w:szCs w:val="24"/>
+        </w:rPr>
+        <w:t xml:space="preserve"> em que duas ou mais variantes de um produto ou sistema são comparadas para determinar qual delas é mais eficaz.</w:t>
       </w:r>
       <w:r>
         <w:rPr>
@@ -9020,34 +9726,111 @@
           <w:sz w:val="24"/>
           <w:szCs w:val="24"/>
         </w:rPr>
-        <w:t>Será realizado um teste A/B na interface da fazenda. Esta técnica experimental avaliará a eficácia de diferentes elementos de design, como botões com texto versus ícones</w:t>
-      </w:r>
-    </w:p>
-    <w:p>
-      <w:pPr>
-        <w:spacing w:after="120"/>
-        <w:ind w:firstLine="0"/>
-        <w:rPr>
-          <w:rFonts w:ascii="Arial" w:eastAsia="Batang" w:hAnsi="Arial" w:cs="Arial"/>
-          <w:b/>
-          <w:bCs/>
-          <w:sz w:val="24"/>
-          <w:szCs w:val="24"/>
-        </w:rPr>
-      </w:pPr>
-    </w:p>
-    <w:p>
-      <w:pPr>
-        <w:spacing w:after="120"/>
-        <w:ind w:firstLine="0"/>
-        <w:rPr>
-          <w:rFonts w:ascii="Arial" w:eastAsia="Batang" w:hAnsi="Arial" w:cs="Arial"/>
-          <w:b/>
-          <w:bCs/>
-          <w:sz w:val="24"/>
-          <w:szCs w:val="24"/>
-        </w:rPr>
-      </w:pPr>
+        <w:t>Foi</w:t>
+      </w:r>
+      <w:r>
+        <w:rPr>
+          <w:rStyle w:val="normaltextrun"/>
+          <w:rFonts w:ascii="Arial" w:hAnsi="Arial" w:cs="Arial"/>
+          <w:color w:val="0D0D0D"/>
+          <w:sz w:val="24"/>
+          <w:szCs w:val="24"/>
+        </w:rPr>
+        <w:t xml:space="preserve"> realizado um teste A/B na interface da fazenda. Esta técnica </w:t>
+      </w:r>
+      <w:r>
+        <w:rPr>
+          <w:rStyle w:val="normaltextrun"/>
+          <w:rFonts w:ascii="Arial" w:hAnsi="Arial" w:cs="Arial"/>
+          <w:color w:val="0D0D0D"/>
+          <w:sz w:val="24"/>
+          <w:szCs w:val="24"/>
+        </w:rPr>
+        <w:t>de teste</w:t>
+      </w:r>
+      <w:r>
+        <w:rPr>
+          <w:rStyle w:val="normaltextrun"/>
+          <w:rFonts w:ascii="Arial" w:hAnsi="Arial" w:cs="Arial"/>
+          <w:color w:val="0D0D0D"/>
+          <w:sz w:val="24"/>
+          <w:szCs w:val="24"/>
+        </w:rPr>
+        <w:t xml:space="preserve"> avaliar</w:t>
+      </w:r>
+      <w:r>
+        <w:rPr>
+          <w:rStyle w:val="normaltextrun"/>
+          <w:rFonts w:ascii="Arial" w:hAnsi="Arial" w:cs="Arial"/>
+          <w:color w:val="0D0D0D"/>
+          <w:sz w:val="24"/>
+          <w:szCs w:val="24"/>
+        </w:rPr>
+        <w:t>a</w:t>
+      </w:r>
+      <w:r>
+        <w:rPr>
+          <w:rStyle w:val="normaltextrun"/>
+          <w:rFonts w:ascii="Arial" w:hAnsi="Arial" w:cs="Arial"/>
+          <w:color w:val="0D0D0D"/>
+          <w:sz w:val="24"/>
+          <w:szCs w:val="24"/>
+        </w:rPr>
+        <w:t xml:space="preserve"> </w:t>
+      </w:r>
+      <w:proofErr w:type="gramStart"/>
+      <w:r>
+        <w:rPr>
+          <w:rStyle w:val="normaltextrun"/>
+          <w:rFonts w:ascii="Arial" w:hAnsi="Arial" w:cs="Arial"/>
+          <w:color w:val="0D0D0D"/>
+          <w:sz w:val="24"/>
+          <w:szCs w:val="24"/>
+        </w:rPr>
+        <w:t>a</w:t>
+      </w:r>
+      <w:proofErr w:type="gramEnd"/>
+      <w:r>
+        <w:rPr>
+          <w:rStyle w:val="normaltextrun"/>
+          <w:rFonts w:ascii="Arial" w:hAnsi="Arial" w:cs="Arial"/>
+          <w:color w:val="0D0D0D"/>
+          <w:sz w:val="24"/>
+          <w:szCs w:val="24"/>
+        </w:rPr>
+        <w:t xml:space="preserve"> eficácia de diferentes elementos de design, como botões com texto versus ícones</w:t>
+      </w:r>
+      <w:r>
+        <w:rPr>
+          <w:rStyle w:val="normaltextrun"/>
+          <w:rFonts w:ascii="Arial" w:hAnsi="Arial" w:cs="Arial"/>
+          <w:color w:val="0D0D0D"/>
+          <w:sz w:val="24"/>
+          <w:szCs w:val="24"/>
+        </w:rPr>
+        <w:t xml:space="preserve">, e garante a adoção do método mais indicado para cada ocasião. A planilha de testes realizados está representada pela Figura </w:t>
+      </w:r>
+      <w:r>
+        <w:rPr>
+          <w:rFonts w:ascii="Arial" w:eastAsia="Arial" w:hAnsi="Arial" w:cs="Arial"/>
+          <w:b/>
+          <w:bCs/>
+          <w:color w:val="FF0000"/>
+          <w:sz w:val="24"/>
+          <w:szCs w:val="24"/>
+          <w:lang w:val="pt-BR"/>
+        </w:rPr>
+        <w:t>(número)</w:t>
+      </w:r>
+      <w:r>
+        <w:rPr>
+          <w:rFonts w:ascii="Arial" w:eastAsia="Arial" w:hAnsi="Arial" w:cs="Arial"/>
+          <w:sz w:val="24"/>
+          <w:szCs w:val="24"/>
+          <w:lang w:val="pt-BR"/>
+        </w:rPr>
+        <w:t>, a seguir.</w:t>
+      </w:r>
     </w:p>
     <w:p>
       <w:pPr>
@@ -9083,6 +9866,7 @@
           <w:szCs w:val="24"/>
           <w:lang w:val="pt-BR"/>
         </w:rPr>
+        <w:lastRenderedPageBreak/>
         <w:t>Figura</w:t>
       </w:r>
       <w:r>
@@ -9150,21 +9934,7 @@
       <w:pPr>
         <w:spacing w:after="120"/>
         <w:ind w:firstLine="0"/>
-        <w:jc w:val="left"/>
-        <w:rPr>
-          <w:rFonts w:ascii="Arial" w:eastAsia="Batang" w:hAnsi="Arial" w:cs="Arial"/>
-          <w:b/>
-          <w:bCs/>
-          <w:sz w:val="24"/>
-          <w:szCs w:val="24"/>
-        </w:rPr>
-      </w:pPr>
-    </w:p>
-    <w:p>
-      <w:pPr>
-        <w:spacing w:after="120"/>
-        <w:ind w:firstLine="0"/>
-        <w:jc w:val="left"/>
+        <w:jc w:val="center"/>
         <w:rPr>
           <w:rFonts w:ascii="Arial" w:eastAsia="Batang" w:hAnsi="Arial" w:cs="Arial"/>
           <w:b/>
@@ -9229,20 +9999,6 @@
     </w:p>
     <w:p>
       <w:pPr>
-        <w:spacing w:after="120"/>
-        <w:ind w:firstLine="0"/>
-        <w:jc w:val="left"/>
-        <w:rPr>
-          <w:rFonts w:ascii="Arial" w:eastAsia="Batang" w:hAnsi="Arial" w:cs="Arial"/>
-          <w:b/>
-          <w:bCs/>
-          <w:sz w:val="24"/>
-          <w:szCs w:val="24"/>
-        </w:rPr>
-      </w:pPr>
-    </w:p>
-    <w:p>
-      <w:pPr>
         <w:shd w:val="clear" w:color="auto" w:fill="FFFFFF" w:themeFill="background1"/>
         <w:spacing w:before="300" w:after="0"/>
         <w:ind w:firstLine="0"/>
@@ -9259,7 +10015,15 @@
           <w:sz w:val="24"/>
           <w:szCs w:val="24"/>
         </w:rPr>
-        <w:t>Fonte: Nicolas Douglas dos santos</w:t>
+        <w:t>Fonte:</w:t>
+      </w:r>
+      <w:r>
+        <w:rPr>
+          <w:rFonts w:ascii="Arial" w:eastAsia="Batang" w:hAnsi="Arial" w:cs="Arial"/>
+          <w:sz w:val="24"/>
+          <w:szCs w:val="24"/>
+        </w:rPr>
+        <w:t xml:space="preserve"> Nicolas Douglas dos santos</w:t>
       </w:r>
     </w:p>
     <w:p>
@@ -9446,6 +10210,34 @@
     </w:p>
     <w:p>
       <w:pPr>
+        <w:spacing w:after="120"/>
+        <w:ind w:firstLine="0"/>
+        <w:jc w:val="left"/>
+        <w:rPr>
+          <w:rFonts w:ascii="Arial" w:eastAsia="Batang" w:hAnsi="Arial" w:cs="Arial"/>
+          <w:b/>
+          <w:bCs/>
+          <w:sz w:val="24"/>
+          <w:szCs w:val="24"/>
+        </w:rPr>
+      </w:pPr>
+    </w:p>
+    <w:p>
+      <w:pPr>
+        <w:spacing w:after="120"/>
+        <w:ind w:firstLine="0"/>
+        <w:jc w:val="left"/>
+        <w:rPr>
+          <w:rFonts w:ascii="Arial" w:eastAsia="Batang" w:hAnsi="Arial" w:cs="Arial"/>
+          <w:b/>
+          <w:bCs/>
+          <w:sz w:val="24"/>
+          <w:szCs w:val="24"/>
+        </w:rPr>
+      </w:pPr>
+    </w:p>
+    <w:p>
+      <w:pPr>
         <w:pStyle w:val="Ttulo2"/>
         <w:ind w:firstLine="0"/>
         <w:jc w:val="center"/>
@@ -9458,6 +10250,7 @@
         <w:rPr>
           <w:rFonts w:eastAsia="Batang"/>
         </w:rPr>
+        <w:lastRenderedPageBreak/>
         <w:t>10</w:t>
       </w:r>
       <w:r>
@@ -9944,6 +10737,7 @@
         <w:rPr>
           <w:rFonts w:eastAsia="Batang"/>
         </w:rPr>
+        <w:lastRenderedPageBreak/>
         <w:t>10</w:t>
       </w:r>
       <w:r>
@@ -10091,7 +10885,7 @@
           <w:szCs w:val="24"/>
           <w:lang w:val="pt-BR"/>
         </w:rPr>
-        <w:t xml:space="preserve">O ciclo de vida escolhido deve permitir uma adaptação contínua às necessidades em evolução das fazendas urbanas, ao mesmo tempo em que assegura a qualidade e a eficácia do sistema. Portanto, optou-se por seguir um ciclo de vida iterativo/incremental, que oferece flexibilidade para ajustes e melhorias ao longo do tempo. Essa abordagem permitirá uma implementação progressiva das funcionalidades do sistema, começando com um modelo de </w:t>
+        <w:t xml:space="preserve">O ciclo de vida escolhido deve permitir uma adaptação contínua às necessidades em evolução das fazendas urbanas, ao mesmo tempo em que assegura a qualidade e a eficácia do sistema. Portanto, optou-se por seguir um ciclo de vida iterativo/incremental, que oferece flexibilidade para ajustes e melhorias ao longo do tempo. Essa abordagem permitirá uma implementação progressiva das funcionalidades do sistema, começando com um modelo de Prova de Conceito (PoC) em modo console, e posteriormente refinando e expandindo as capacidades do sistema conforme necessário. Isso garantirá não apenas a viabilidade técnica </w:t>
       </w:r>
       <w:r>
         <w:rPr>
@@ -10102,7 +10896,7 @@
           <w:lang w:val="pt-BR"/>
         </w:rPr>
         <w:lastRenderedPageBreak/>
-        <w:t>Prova de Conceito (PoC) em modo console, e posteriormente refinando e expandindo as capacidades do sistema conforme necessário. Isso garantirá não apenas a viabilidade técnica e econômica do projeto, mas também sua capacidade de atender às demandas específicas das fazendas urbanas, contribuindo assim para a eficiência e sustentabilidade da gestão agrícola nessas áreas urbanas.</w:t>
+        <w:t>e econômica do projeto, mas também sua capacidade de atender às demandas específicas das fazendas urbanas, contribuindo assim para a eficiência e sustentabilidade da gestão agrícola nessas áreas urbanas.</w:t>
       </w:r>
     </w:p>
     <w:p>
@@ -10643,6 +11437,37 @@
         </w:rPr>
         <w:t>Essas funcionalidades oferecem uma maneira completa de gerenciar tanto os fornecedores quanto os produtos, garantindo um controle eficaz do estoque e das atividades relacionadas à agricultura urbana.</w:t>
       </w:r>
+      <w:r>
+        <w:rPr>
+          <w:rFonts w:ascii="Arial" w:eastAsia="Arial" w:hAnsi="Arial" w:cs="Arial"/>
+          <w:color w:val="0D0D0D" w:themeColor="text1" w:themeTint="F2"/>
+          <w:sz w:val="24"/>
+          <w:szCs w:val="24"/>
+          <w:lang w:val="pt-BR"/>
+        </w:rPr>
+        <w:t xml:space="preserve"> A interface do CRUD está representada na Figura </w:t>
+      </w:r>
+      <w:r>
+        <w:rPr>
+          <w:rFonts w:ascii="Arial" w:eastAsia="Arial" w:hAnsi="Arial" w:cs="Arial"/>
+          <w:b/>
+          <w:bCs/>
+          <w:color w:val="FF0000"/>
+          <w:sz w:val="24"/>
+          <w:szCs w:val="24"/>
+          <w:lang w:val="pt-BR"/>
+        </w:rPr>
+        <w:t>(número)</w:t>
+      </w:r>
+      <w:r>
+        <w:rPr>
+          <w:rFonts w:ascii="Arial" w:eastAsia="Arial" w:hAnsi="Arial" w:cs="Arial"/>
+          <w:sz w:val="24"/>
+          <w:szCs w:val="24"/>
+          <w:lang w:val="pt-BR"/>
+        </w:rPr>
+        <w:t>, a seguir.</w:t>
+      </w:r>
     </w:p>
     <w:p>
       <w:pPr>
@@ -10708,7 +11533,7 @@
           <w:noProof/>
         </w:rPr>
         <w:drawing>
-          <wp:inline distT="0" distB="0" distL="0" distR="0" wp14:anchorId="39573462" wp14:editId="11EB78C6">
+          <wp:inline distT="0" distB="0" distL="0" distR="0" wp14:anchorId="39573462" wp14:editId="7B6FE592">
             <wp:extent cx="6305552" cy="3705225"/>
             <wp:effectExtent l="0" t="0" r="0" b="0"/>
             <wp:docPr id="1430146908" name="Imagem 1430146908"/>
@@ -10790,7 +11615,6 @@
         <w:rPr>
           <w:rFonts w:eastAsia="Batang"/>
         </w:rPr>
-        <w:lastRenderedPageBreak/>
         <w:t>10</w:t>
       </w:r>
       <w:r>
@@ -11198,7 +12022,6 @@
         <w:rPr>
           <w:rFonts w:eastAsia="Batang"/>
         </w:rPr>
-        <w:lastRenderedPageBreak/>
         <w:t>10.5</w:t>
       </w:r>
       <w:r>
@@ -11358,7 +12181,57 @@
           <w:szCs w:val="24"/>
           <w:lang w:val="pt-BR"/>
         </w:rPr>
-        <w:t>O dicionário de dados provê um conjunto de informações detalhadas sobre todas as tabelas do banco de dados, descrevendo cada título e suas especificações:</w:t>
+        <w:t>O dicionário de dados</w:t>
+      </w:r>
+      <w:r>
+        <w:rPr>
+          <w:rFonts w:ascii="Arial" w:eastAsia="Arial" w:hAnsi="Arial" w:cs="Arial"/>
+          <w:color w:val="000000" w:themeColor="text1"/>
+          <w:sz w:val="24"/>
+          <w:szCs w:val="24"/>
+          <w:lang w:val="pt-BR"/>
+        </w:rPr>
+        <w:t xml:space="preserve">, representado pela Figura </w:t>
+      </w:r>
+      <w:r>
+        <w:rPr>
+          <w:rFonts w:ascii="Arial" w:eastAsia="Arial" w:hAnsi="Arial" w:cs="Arial"/>
+          <w:b/>
+          <w:bCs/>
+          <w:color w:val="FF0000"/>
+          <w:sz w:val="24"/>
+          <w:szCs w:val="24"/>
+          <w:lang w:val="pt-BR"/>
+        </w:rPr>
+        <w:t>(número)</w:t>
+      </w:r>
+      <w:r>
+        <w:rPr>
+          <w:rFonts w:ascii="Arial" w:eastAsia="Arial" w:hAnsi="Arial" w:cs="Arial"/>
+          <w:sz w:val="24"/>
+          <w:szCs w:val="24"/>
+          <w:lang w:val="pt-BR"/>
+        </w:rPr>
+        <w:t>,</w:t>
+      </w:r>
+      <w:r>
+        <w:rPr>
+          <w:rFonts w:ascii="Arial" w:eastAsia="Arial" w:hAnsi="Arial" w:cs="Arial"/>
+          <w:sz w:val="24"/>
+          <w:szCs w:val="24"/>
+          <w:lang w:val="pt-BR"/>
+        </w:rPr>
+        <w:t xml:space="preserve"> </w:t>
+      </w:r>
+      <w:r>
+        <w:rPr>
+          <w:rFonts w:ascii="Arial" w:eastAsia="Arial" w:hAnsi="Arial" w:cs="Arial"/>
+          <w:color w:val="000000" w:themeColor="text1"/>
+          <w:sz w:val="24"/>
+          <w:szCs w:val="24"/>
+          <w:lang w:val="pt-BR"/>
+        </w:rPr>
+        <w:t>provê um conjunto de informações detalhadas sobre todas as tabelas do banco de dados, descrevendo cada título e suas especificações:</w:t>
       </w:r>
     </w:p>
     <w:p>
@@ -11532,22 +12405,6 @@
     </w:p>
     <w:p>
       <w:pPr>
-        <w:ind w:firstLine="0"/>
-        <w:rPr>
-          <w:lang w:val="x-none" w:eastAsia="x-none"/>
-        </w:rPr>
-      </w:pPr>
-    </w:p>
-    <w:p>
-      <w:pPr>
-        <w:ind w:firstLine="0"/>
-        <w:rPr>
-          <w:lang w:val="x-none" w:eastAsia="x-none"/>
-        </w:rPr>
-      </w:pPr>
-    </w:p>
-    <w:p>
-      <w:pPr>
         <w:pStyle w:val="Ttulo2"/>
         <w:ind w:firstLine="0"/>
         <w:jc w:val="center"/>
@@ -12671,7 +13528,31 @@
           <w:szCs w:val="24"/>
           <w:lang w:eastAsia="pt-BR"/>
         </w:rPr>
-        <w:t>lorizar as opções adotadas e motivar o prosseguimento dos estudos, para que a empresa de locação receba mais propostas e contribuições da área de Análise e Desenvolvimento de Sistemas e suas aplicações.</w:t>
+        <w:t xml:space="preserve">lorizar as opções adotadas e motivar o prosseguimento dos estudos, para que </w:t>
+      </w:r>
+      <w:proofErr w:type="gramStart"/>
+      <w:r>
+        <w:rPr>
+          <w:rFonts w:ascii="Arial" w:hAnsi="Arial" w:cs="Arial"/>
+          <w:bCs/>
+          <w:color w:val="000000"/>
+          <w:sz w:val="24"/>
+          <w:szCs w:val="24"/>
+          <w:lang w:eastAsia="pt-BR"/>
+        </w:rPr>
+        <w:t>a</w:t>
+      </w:r>
+      <w:proofErr w:type="gramEnd"/>
+      <w:r>
+        <w:rPr>
+          <w:rFonts w:ascii="Arial" w:hAnsi="Arial" w:cs="Arial"/>
+          <w:bCs/>
+          <w:color w:val="000000"/>
+          <w:sz w:val="24"/>
+          <w:szCs w:val="24"/>
+          <w:lang w:eastAsia="pt-BR"/>
+        </w:rPr>
+        <w:t xml:space="preserve"> empresa de locação receba mais propostas e contribuições da área de Análise e Desenvolvimento de Sistemas e suas aplicações.</w:t>
       </w:r>
     </w:p>
     <w:p>
@@ -13727,7 +14608,47 @@
           <w:szCs w:val="24"/>
           <w:lang w:val="pt-BR" w:eastAsia="pt-BR"/>
         </w:rPr>
-        <w:t xml:space="preserve"> Acesso em 18 abr.2024</w:t>
+        <w:t xml:space="preserve"> Acesso em</w:t>
+      </w:r>
+      <w:r>
+        <w:rPr>
+          <w:rFonts w:ascii="Arial" w:eastAsia="Times New Roman" w:hAnsi="Arial" w:cs="Arial"/>
+          <w:color w:val="000000"/>
+          <w:sz w:val="24"/>
+          <w:szCs w:val="24"/>
+          <w:lang w:val="pt-BR" w:eastAsia="pt-BR"/>
+        </w:rPr>
+        <w:t>:</w:t>
+      </w:r>
+      <w:r>
+        <w:rPr>
+          <w:rFonts w:ascii="Arial" w:eastAsia="Times New Roman" w:hAnsi="Arial" w:cs="Arial"/>
+          <w:color w:val="000000"/>
+          <w:sz w:val="24"/>
+          <w:szCs w:val="24"/>
+          <w:lang w:val="pt-BR" w:eastAsia="pt-BR"/>
+        </w:rPr>
+        <w:t xml:space="preserve"> 18 abr.</w:t>
+      </w:r>
+      <w:r>
+        <w:rPr>
+          <w:rFonts w:ascii="Arial" w:eastAsia="Times New Roman" w:hAnsi="Arial" w:cs="Arial"/>
+          <w:color w:val="000000"/>
+          <w:sz w:val="24"/>
+          <w:szCs w:val="24"/>
+          <w:lang w:val="pt-BR" w:eastAsia="pt-BR"/>
+        </w:rPr>
+        <w:t xml:space="preserve"> </w:t>
+      </w:r>
+      <w:r>
+        <w:rPr>
+          <w:rFonts w:ascii="Arial" w:eastAsia="Times New Roman" w:hAnsi="Arial" w:cs="Arial"/>
+          <w:color w:val="000000"/>
+          <w:sz w:val="24"/>
+          <w:szCs w:val="24"/>
+          <w:lang w:val="pt-BR" w:eastAsia="pt-BR"/>
+        </w:rPr>
+        <w:t>2024</w:t>
       </w:r>
     </w:p>
     <w:p>
@@ -13772,7 +14693,47 @@
           <w:szCs w:val="24"/>
           <w:lang w:val="pt-BR" w:eastAsia="pt-BR"/>
         </w:rPr>
-        <w:t xml:space="preserve"> Acesso em 12 abr.2024</w:t>
+        <w:t xml:space="preserve"> Acesso em</w:t>
+      </w:r>
+      <w:r>
+        <w:rPr>
+          <w:rFonts w:ascii="Arial" w:eastAsia="Times New Roman" w:hAnsi="Arial" w:cs="Arial"/>
+          <w:color w:val="000000"/>
+          <w:sz w:val="24"/>
+          <w:szCs w:val="24"/>
+          <w:lang w:val="pt-BR" w:eastAsia="pt-BR"/>
+        </w:rPr>
+        <w:t>:</w:t>
+      </w:r>
+      <w:r>
+        <w:rPr>
+          <w:rFonts w:ascii="Arial" w:eastAsia="Times New Roman" w:hAnsi="Arial" w:cs="Arial"/>
+          <w:color w:val="000000"/>
+          <w:sz w:val="24"/>
+          <w:szCs w:val="24"/>
+          <w:lang w:val="pt-BR" w:eastAsia="pt-BR"/>
+        </w:rPr>
+        <w:t xml:space="preserve"> 12 abr.</w:t>
+      </w:r>
+      <w:r>
+        <w:rPr>
+          <w:rFonts w:ascii="Arial" w:eastAsia="Times New Roman" w:hAnsi="Arial" w:cs="Arial"/>
+          <w:color w:val="000000"/>
+          <w:sz w:val="24"/>
+          <w:szCs w:val="24"/>
+          <w:lang w:val="pt-BR" w:eastAsia="pt-BR"/>
+        </w:rPr>
+        <w:t xml:space="preserve"> </w:t>
+      </w:r>
+      <w:r>
+        <w:rPr>
+          <w:rFonts w:ascii="Arial" w:eastAsia="Times New Roman" w:hAnsi="Arial" w:cs="Arial"/>
+          <w:color w:val="000000"/>
+          <w:sz w:val="24"/>
+          <w:szCs w:val="24"/>
+          <w:lang w:val="pt-BR" w:eastAsia="pt-BR"/>
+        </w:rPr>
+        <w:t>2024</w:t>
       </w:r>
     </w:p>
     <w:p>
@@ -13817,7 +14778,47 @@
           <w:szCs w:val="24"/>
           <w:lang w:val="pt-BR" w:eastAsia="pt-BR"/>
         </w:rPr>
-        <w:t xml:space="preserve"> Acesso em 15 abr.2024</w:t>
+        <w:t xml:space="preserve"> Acesso em</w:t>
+      </w:r>
+      <w:r>
+        <w:rPr>
+          <w:rFonts w:ascii="Arial" w:eastAsia="Times New Roman" w:hAnsi="Arial" w:cs="Arial"/>
+          <w:color w:val="000000"/>
+          <w:sz w:val="24"/>
+          <w:szCs w:val="24"/>
+          <w:lang w:val="pt-BR" w:eastAsia="pt-BR"/>
+        </w:rPr>
+        <w:t>:</w:t>
+      </w:r>
+      <w:r>
+        <w:rPr>
+          <w:rFonts w:ascii="Arial" w:eastAsia="Times New Roman" w:hAnsi="Arial" w:cs="Arial"/>
+          <w:color w:val="000000"/>
+          <w:sz w:val="24"/>
+          <w:szCs w:val="24"/>
+          <w:lang w:val="pt-BR" w:eastAsia="pt-BR"/>
+        </w:rPr>
+        <w:t xml:space="preserve"> 15 abr.</w:t>
+      </w:r>
+      <w:r>
+        <w:rPr>
+          <w:rFonts w:ascii="Arial" w:eastAsia="Times New Roman" w:hAnsi="Arial" w:cs="Arial"/>
+          <w:color w:val="000000"/>
+          <w:sz w:val="24"/>
+          <w:szCs w:val="24"/>
+          <w:lang w:val="pt-BR" w:eastAsia="pt-BR"/>
+        </w:rPr>
+        <w:t xml:space="preserve"> </w:t>
+      </w:r>
+      <w:r>
+        <w:rPr>
+          <w:rFonts w:ascii="Arial" w:eastAsia="Times New Roman" w:hAnsi="Arial" w:cs="Arial"/>
+          <w:color w:val="000000"/>
+          <w:sz w:val="24"/>
+          <w:szCs w:val="24"/>
+          <w:lang w:val="pt-BR" w:eastAsia="pt-BR"/>
+        </w:rPr>
+        <w:t>2024</w:t>
       </w:r>
     </w:p>
     <w:p>
@@ -13862,7 +14863,47 @@
           <w:szCs w:val="24"/>
           <w:lang w:val="pt-BR" w:eastAsia="pt-BR"/>
         </w:rPr>
-        <w:t xml:space="preserve"> Acesso em 09 abr.2024</w:t>
+        <w:t xml:space="preserve"> Acesso em</w:t>
+      </w:r>
+      <w:r>
+        <w:rPr>
+          <w:rFonts w:ascii="Arial" w:eastAsia="Times New Roman" w:hAnsi="Arial" w:cs="Arial"/>
+          <w:color w:val="000000"/>
+          <w:sz w:val="24"/>
+          <w:szCs w:val="24"/>
+          <w:lang w:val="pt-BR" w:eastAsia="pt-BR"/>
+        </w:rPr>
+        <w:t>:</w:t>
+      </w:r>
+      <w:r>
+        <w:rPr>
+          <w:rFonts w:ascii="Arial" w:eastAsia="Times New Roman" w:hAnsi="Arial" w:cs="Arial"/>
+          <w:color w:val="000000"/>
+          <w:sz w:val="24"/>
+          <w:szCs w:val="24"/>
+          <w:lang w:val="pt-BR" w:eastAsia="pt-BR"/>
+        </w:rPr>
+        <w:t xml:space="preserve"> 09 abr.</w:t>
+      </w:r>
+      <w:r>
+        <w:rPr>
+          <w:rFonts w:ascii="Arial" w:eastAsia="Times New Roman" w:hAnsi="Arial" w:cs="Arial"/>
+          <w:color w:val="000000"/>
+          <w:sz w:val="24"/>
+          <w:szCs w:val="24"/>
+          <w:lang w:val="pt-BR" w:eastAsia="pt-BR"/>
+        </w:rPr>
+        <w:t xml:space="preserve"> </w:t>
+      </w:r>
+      <w:r>
+        <w:rPr>
+          <w:rFonts w:ascii="Arial" w:eastAsia="Times New Roman" w:hAnsi="Arial" w:cs="Arial"/>
+          <w:color w:val="000000"/>
+          <w:sz w:val="24"/>
+          <w:szCs w:val="24"/>
+          <w:lang w:val="pt-BR" w:eastAsia="pt-BR"/>
+        </w:rPr>
+        <w:t>2024</w:t>
       </w:r>
     </w:p>
     <w:p>
@@ -13907,7 +14948,47 @@
           <w:szCs w:val="24"/>
           <w:lang w:val="pt-BR" w:eastAsia="pt-BR"/>
         </w:rPr>
-        <w:t xml:space="preserve"> Acesso em 16 abr.2024</w:t>
+        <w:t xml:space="preserve"> Acesso em</w:t>
+      </w:r>
+      <w:r>
+        <w:rPr>
+          <w:rFonts w:ascii="Arial" w:eastAsia="Times New Roman" w:hAnsi="Arial" w:cs="Arial"/>
+          <w:color w:val="000000"/>
+          <w:sz w:val="24"/>
+          <w:szCs w:val="24"/>
+          <w:lang w:val="pt-BR" w:eastAsia="pt-BR"/>
+        </w:rPr>
+        <w:t>:</w:t>
+      </w:r>
+      <w:r>
+        <w:rPr>
+          <w:rFonts w:ascii="Arial" w:eastAsia="Times New Roman" w:hAnsi="Arial" w:cs="Arial"/>
+          <w:color w:val="000000"/>
+          <w:sz w:val="24"/>
+          <w:szCs w:val="24"/>
+          <w:lang w:val="pt-BR" w:eastAsia="pt-BR"/>
+        </w:rPr>
+        <w:t xml:space="preserve"> 16 abr.</w:t>
+      </w:r>
+      <w:r>
+        <w:rPr>
+          <w:rFonts w:ascii="Arial" w:eastAsia="Times New Roman" w:hAnsi="Arial" w:cs="Arial"/>
+          <w:color w:val="000000"/>
+          <w:sz w:val="24"/>
+          <w:szCs w:val="24"/>
+          <w:lang w:val="pt-BR" w:eastAsia="pt-BR"/>
+        </w:rPr>
+        <w:t xml:space="preserve"> </w:t>
+      </w:r>
+      <w:r>
+        <w:rPr>
+          <w:rFonts w:ascii="Arial" w:eastAsia="Times New Roman" w:hAnsi="Arial" w:cs="Arial"/>
+          <w:color w:val="000000"/>
+          <w:sz w:val="24"/>
+          <w:szCs w:val="24"/>
+          <w:lang w:val="pt-BR" w:eastAsia="pt-BR"/>
+        </w:rPr>
+        <w:t>2024</w:t>
       </w:r>
     </w:p>
     <w:p>
@@ -13986,13 +15067,9 @@
           <w:szCs w:val="24"/>
           <w:lang w:val="pt-BR" w:eastAsia="pt-BR"/>
         </w:rPr>
-        <w:t>Acesso em 14 abr.2024</w:t>
-      </w:r>
-    </w:p>
-    <w:p>
-      <w:pPr>
-        <w:spacing w:before="100" w:beforeAutospacing="1" w:after="100" w:afterAutospacing="1" w:line="240" w:lineRule="auto"/>
-        <w:ind w:firstLine="0"/>
+        <w:t>Acesso em</w:t>
+      </w:r>
+      <w:r>
         <w:rPr>
           <w:rFonts w:ascii="Arial" w:eastAsia="Times New Roman" w:hAnsi="Arial" w:cs="Arial"/>
           <w:color w:val="000000"/>
@@ -14000,23 +15077,197 @@
           <w:szCs w:val="24"/>
           <w:lang w:val="pt-BR" w:eastAsia="pt-BR"/>
         </w:rPr>
-      </w:pPr>
-    </w:p>
-    <w:p>
-      <w:pPr>
-        <w:autoSpaceDE w:val="0"/>
-        <w:autoSpaceDN w:val="0"/>
-        <w:adjustRightInd w:val="0"/>
-        <w:spacing w:after="0" w:line="276" w:lineRule="auto"/>
+        <w:t>:</w:t>
+      </w:r>
+      <w:r>
+        <w:rPr>
+          <w:rFonts w:ascii="Arial" w:eastAsia="Times New Roman" w:hAnsi="Arial" w:cs="Arial"/>
+          <w:color w:val="000000"/>
+          <w:sz w:val="24"/>
+          <w:szCs w:val="24"/>
+          <w:lang w:val="pt-BR" w:eastAsia="pt-BR"/>
+        </w:rPr>
+        <w:t xml:space="preserve"> 14 abr.</w:t>
+      </w:r>
+      <w:r>
+        <w:rPr>
+          <w:rFonts w:ascii="Arial" w:eastAsia="Times New Roman" w:hAnsi="Arial" w:cs="Arial"/>
+          <w:color w:val="000000"/>
+          <w:sz w:val="24"/>
+          <w:szCs w:val="24"/>
+          <w:lang w:val="pt-BR" w:eastAsia="pt-BR"/>
+        </w:rPr>
+        <w:t xml:space="preserve"> </w:t>
+      </w:r>
+      <w:r>
+        <w:rPr>
+          <w:rFonts w:ascii="Arial" w:eastAsia="Times New Roman" w:hAnsi="Arial" w:cs="Arial"/>
+          <w:color w:val="000000"/>
+          <w:sz w:val="24"/>
+          <w:szCs w:val="24"/>
+          <w:lang w:val="pt-BR" w:eastAsia="pt-BR"/>
+        </w:rPr>
+        <w:t>2024</w:t>
+      </w:r>
+    </w:p>
+    <w:p>
+      <w:pPr>
+        <w:spacing w:after="0" w:line="360" w:lineRule="atLeast"/>
+        <w:ind w:firstLine="0"/>
+        <w:rPr>
+          <w:rFonts w:eastAsia="Times New Roman" w:cs="Calibri"/>
+          <w:color w:val="000000"/>
+          <w:sz w:val="27"/>
+          <w:szCs w:val="27"/>
+          <w:lang w:val="pt-BR" w:eastAsia="pt-BR"/>
+        </w:rPr>
+      </w:pPr>
+      <w:r>
+        <w:rPr>
+          <w:rFonts w:ascii="Arial" w:eastAsia="Times New Roman" w:hAnsi="Arial" w:cs="Arial"/>
+          <w:b/>
+          <w:bCs/>
+          <w:color w:val="000000"/>
+          <w:sz w:val="24"/>
+          <w:szCs w:val="24"/>
+          <w:lang w:val="pt-BR" w:eastAsia="pt-BR"/>
+        </w:rPr>
+        <w:lastRenderedPageBreak/>
+        <w:t>Teste A/B: o que é e como fazer para melhorar seus resultados</w:t>
+      </w:r>
+      <w:r>
+        <w:rPr>
+          <w:rFonts w:ascii="Arial" w:eastAsia="Times New Roman" w:hAnsi="Arial" w:cs="Arial"/>
+          <w:color w:val="000000"/>
+          <w:sz w:val="24"/>
+          <w:szCs w:val="24"/>
+          <w:lang w:val="pt-BR" w:eastAsia="pt-BR"/>
+        </w:rPr>
+        <w:t>.</w:t>
+      </w:r>
+      <w:r>
+        <w:rPr>
+          <w:rFonts w:eastAsia="Times New Roman" w:cs="Calibri"/>
+          <w:color w:val="000000"/>
+          <w:sz w:val="27"/>
+          <w:szCs w:val="27"/>
+          <w:lang w:val="pt-BR" w:eastAsia="pt-BR"/>
+        </w:rPr>
+        <w:t xml:space="preserve"> </w:t>
+      </w:r>
+      <w:r>
+        <w:rPr>
+          <w:rFonts w:ascii="Arial" w:eastAsia="Times New Roman" w:hAnsi="Arial" w:cs="Arial"/>
+          <w:color w:val="000000"/>
+          <w:sz w:val="24"/>
+          <w:szCs w:val="24"/>
+          <w:lang w:val="pt-BR" w:eastAsia="pt-BR"/>
+        </w:rPr>
+        <w:t xml:space="preserve">Disponível em: &lt;https://www.rdstation.com/blog/marketing/o-que-e-teste-ab/&gt;. Acesso em: </w:t>
+      </w:r>
+      <w:r>
+        <w:rPr>
+          <w:rFonts w:ascii="Arial" w:eastAsia="Times New Roman" w:hAnsi="Arial" w:cs="Arial"/>
+          <w:color w:val="000000"/>
+          <w:sz w:val="24"/>
+          <w:szCs w:val="24"/>
+          <w:lang w:val="pt-BR" w:eastAsia="pt-BR"/>
+        </w:rPr>
+        <w:t>17</w:t>
+      </w:r>
+      <w:r>
+        <w:rPr>
+          <w:rFonts w:ascii="Arial" w:eastAsia="Times New Roman" w:hAnsi="Arial" w:cs="Arial"/>
+          <w:color w:val="000000"/>
+          <w:sz w:val="24"/>
+          <w:szCs w:val="24"/>
+          <w:lang w:val="pt-BR" w:eastAsia="pt-BR"/>
+        </w:rPr>
+        <w:t xml:space="preserve"> maio. 2024.</w:t>
+      </w:r>
+    </w:p>
+    <w:p>
+      <w:pPr>
+        <w:spacing w:after="0" w:line="360" w:lineRule="atLeast"/>
         <w:ind w:firstLine="0"/>
         <w:jc w:val="left"/>
         <w:rPr>
-          <w:rFonts w:ascii="Arial" w:hAnsi="Arial" w:cs="Arial"/>
-          <w:bCs/>
-          <w:color w:val="000000"/>
-          <w:sz w:val="24"/>
-          <w:szCs w:val="24"/>
-          <w:lang w:eastAsia="pt-BR"/>
+          <w:rFonts w:eastAsia="Times New Roman" w:cs="Calibri"/>
+          <w:color w:val="000000"/>
+          <w:sz w:val="27"/>
+          <w:szCs w:val="27"/>
+          <w:lang w:val="pt-BR" w:eastAsia="pt-BR"/>
+        </w:rPr>
+      </w:pPr>
+    </w:p>
+    <w:p>
+      <w:pPr>
+        <w:spacing w:after="0" w:line="360" w:lineRule="atLeast"/>
+        <w:ind w:firstLine="0"/>
+        <w:rPr>
+          <w:rFonts w:ascii="Arial" w:eastAsia="Times New Roman" w:hAnsi="Arial" w:cs="Arial"/>
+          <w:color w:val="000000"/>
+          <w:sz w:val="24"/>
+          <w:szCs w:val="24"/>
+          <w:lang w:val="pt-BR" w:eastAsia="pt-BR"/>
+        </w:rPr>
+      </w:pPr>
+      <w:r>
+        <w:rPr>
+          <w:rFonts w:ascii="Arial" w:eastAsia="Times New Roman" w:hAnsi="Arial" w:cs="Arial"/>
+          <w:b/>
+          <w:bCs/>
+          <w:color w:val="000000"/>
+          <w:sz w:val="24"/>
+          <w:szCs w:val="24"/>
+          <w:lang w:val="pt-BR" w:eastAsia="pt-BR"/>
+        </w:rPr>
+        <w:t>Descubra os 8 métodos de teste de usabilidade que funcionam</w:t>
+      </w:r>
+      <w:r>
+        <w:rPr>
+          <w:rFonts w:ascii="Arial" w:eastAsia="Times New Roman" w:hAnsi="Arial" w:cs="Arial"/>
+          <w:color w:val="000000"/>
+          <w:sz w:val="24"/>
+          <w:szCs w:val="24"/>
+          <w:lang w:val="pt-BR" w:eastAsia="pt-BR"/>
+        </w:rPr>
+        <w:t>. Disponível em: &lt;https://www.hotjar.com/pt-BR/teste-de-usabilidade/metodos-de-teste/&gt;.</w:t>
+      </w:r>
+      <w:r>
+        <w:rPr>
+          <w:rFonts w:ascii="Arial" w:eastAsia="Times New Roman" w:hAnsi="Arial" w:cs="Arial"/>
+          <w:color w:val="000000"/>
+          <w:sz w:val="24"/>
+          <w:szCs w:val="24"/>
+          <w:lang w:val="pt-BR" w:eastAsia="pt-BR"/>
+        </w:rPr>
+        <w:t xml:space="preserve"> Acesso em: 17 maio. 2024.</w:t>
+      </w:r>
+    </w:p>
+    <w:p>
+      <w:pPr>
+        <w:spacing w:after="0" w:line="360" w:lineRule="atLeast"/>
+        <w:ind w:firstLine="0"/>
+        <w:rPr>
+          <w:rFonts w:ascii="Arial" w:eastAsia="Times New Roman" w:hAnsi="Arial" w:cs="Arial"/>
+          <w:color w:val="000000"/>
+          <w:sz w:val="24"/>
+          <w:szCs w:val="24"/>
+          <w:lang w:val="pt-BR" w:eastAsia="pt-BR"/>
+        </w:rPr>
+      </w:pPr>
+    </w:p>
+    <w:p>
+      <w:pPr>
+        <w:spacing w:after="0" w:line="360" w:lineRule="atLeast"/>
+        <w:ind w:firstLine="0"/>
+        <w:rPr>
+          <w:rFonts w:ascii="Arial" w:eastAsia="Times New Roman" w:hAnsi="Arial" w:cs="Arial"/>
+          <w:color w:val="000000"/>
+          <w:sz w:val="24"/>
+          <w:szCs w:val="24"/>
+          <w:lang w:val="pt-BR" w:eastAsia="pt-BR"/>
         </w:rPr>
         <w:sectPr>
           <w:headerReference w:type="default" r:id="rId13"/>
@@ -14027,6 +15278,48 @@
           <w:docGrid w:linePitch="360"/>
         </w:sectPr>
       </w:pPr>
+      <w:r>
+        <w:rPr>
+          <w:rFonts w:ascii="Arial" w:eastAsia="Times New Roman" w:hAnsi="Arial" w:cs="Arial"/>
+          <w:color w:val="000000"/>
+          <w:sz w:val="24"/>
+          <w:szCs w:val="24"/>
+          <w:lang w:val="pt-BR" w:eastAsia="pt-BR"/>
+        </w:rPr>
+        <w:t>PACHECO, H. </w:t>
+      </w:r>
+      <w:r>
+        <w:rPr>
+          <w:rFonts w:ascii="Arial" w:eastAsia="Times New Roman" w:hAnsi="Arial" w:cs="Arial"/>
+          <w:b/>
+          <w:bCs/>
+          <w:color w:val="000000"/>
+          <w:sz w:val="24"/>
+          <w:szCs w:val="24"/>
+          <w:lang w:val="pt-BR" w:eastAsia="pt-BR"/>
+        </w:rPr>
+        <w:t>Testes de Software: Definição, Conceitos e Exemplos</w:t>
+      </w:r>
+      <w:r>
+        <w:rPr>
+          <w:rFonts w:ascii="Arial" w:eastAsia="Times New Roman" w:hAnsi="Arial" w:cs="Arial"/>
+          <w:color w:val="000000"/>
+          <w:sz w:val="24"/>
+          <w:szCs w:val="24"/>
+          <w:lang w:val="pt-BR" w:eastAsia="pt-BR"/>
+        </w:rPr>
+        <w:t>. Disponível em: &lt;https://www.objective.com.br/insights/testes-de-software/&gt;.</w:t>
+      </w:r>
+      <w:r>
+        <w:rPr>
+          <w:rFonts w:ascii="Arial" w:eastAsia="Times New Roman" w:hAnsi="Arial" w:cs="Arial"/>
+          <w:color w:val="000000"/>
+          <w:sz w:val="24"/>
+          <w:szCs w:val="24"/>
+          <w:lang w:val="pt-BR" w:eastAsia="pt-BR"/>
+        </w:rPr>
+        <w:t xml:space="preserve"> Acesso em: 17 maio. 2024.</w:t>
+      </w:r>
     </w:p>
     <w:p>
       <w:pPr>
@@ -16207,7 +17500,7 @@
 </file>
 
 <file path=word/endnotes.xml><?xml version="1.0" encoding="utf-8"?>
-<w:endnotes xmlns:wpc="http://schemas.microsoft.com/office/word/2010/wordprocessingCanvas" xmlns:cx="http://schemas.microsoft.com/office/drawing/2014/chartex" xmlns:cx1="http://schemas.microsoft.com/office/drawing/2015/9/8/chartex" xmlns:cx2="http://schemas.microsoft.com/office/drawing/2015/10/21/chartex" xmlns:cx3="http://schemas.microsoft.com/office/drawing/2016/5/9/chartex" xmlns:cx4="http://schemas.microsoft.com/office/drawing/2016/5/10/chartex" xmlns:cx5="http://schemas.microsoft.com/office/drawing/2016/5/11/chartex" xmlns:cx6="http://schemas.microsoft.com/office/drawing/2016/5/12/chartex" xmlns:cx7="http://schemas.microsoft.com/office/drawing/2016/5/13/chartex" xmlns:cx8="http://schemas.microsoft.com/office/drawing/2016/5/14/chartex" xmlns:mc="http://schemas.openxmlformats.org/markup-compatibility/2006" xmlns:aink="http://schemas.microsoft.com/office/drawing/2016/ink" xmlns:am3d="http://schemas.microsoft.com/office/drawing/2017/model3d" xmlns:o="urn:schemas-microsoft-com:office:office" xmlns:oel="http://schemas.microsoft.com/office/2019/extlst" xmlns:r="http://schemas.openxmlformats.org/officeDocument/2006/relationships" xmlns:m="http://schemas.openxmlformats.org/officeDocument/2006/math" xmlns:v="urn:schemas-microsoft-com:vml" xmlns:wp14="http://schemas.microsoft.com/office/word/2010/wordprocessingDrawing" xmlns:wp="http://schemas.openxmlformats.org/drawingml/2006/wordprocessingDrawing" xmlns:w10="urn:schemas-microsoft-com:office:word" xmlns:w="http://schemas.openxmlformats.org/wordprocessingml/2006/main" xmlns:w14="http://schemas.microsoft.com/office/word/2010/wordml" xmlns:w15="http://schemas.microsoft.com/office/word/2012/wordml" xmlns:w16cex="http://schemas.microsoft.com/office/word/2018/wordml/cex" xmlns:w16cid="http://schemas.microsoft.com/office/word/2016/wordml/cid" xmlns:w16="http://schemas.microsoft.com/office/word/2018/wordml" xmlns:w16sdtdh="http://schemas.microsoft.com/office/word/2020/wordml/sdtdatahash" xmlns:w16se="http://schemas.microsoft.com/office/word/2015/wordml/symex" xmlns:wpg="http://schemas.microsoft.com/office/word/2010/wordprocessingGroup" xmlns:wpi="http://schemas.microsoft.com/office/word/2010/wordprocessingInk" xmlns:wne="http://schemas.microsoft.com/office/word/2006/wordml" xmlns:wps="http://schemas.microsoft.com/office/word/2010/wordprocessingShape" mc:Ignorable="w14 w15 w16se w16cid w16 w16cex w16sdtdh wp14">
+<w:endnotes xmlns:wpc="http://schemas.microsoft.com/office/word/2010/wordprocessingCanvas" xmlns:cx="http://schemas.microsoft.com/office/drawing/2014/chartex" xmlns:cx1="http://schemas.microsoft.com/office/drawing/2015/9/8/chartex" xmlns:cx2="http://schemas.microsoft.com/office/drawing/2015/10/21/chartex" xmlns:cx3="http://schemas.microsoft.com/office/drawing/2016/5/9/chartex" xmlns:cx4="http://schemas.microsoft.com/office/drawing/2016/5/10/chartex" xmlns:cx5="http://schemas.microsoft.com/office/drawing/2016/5/11/chartex" xmlns:cx6="http://schemas.microsoft.com/office/drawing/2016/5/12/chartex" xmlns:cx7="http://schemas.microsoft.com/office/drawing/2016/5/13/chartex" xmlns:cx8="http://schemas.microsoft.com/office/drawing/2016/5/14/chartex" xmlns:mc="http://schemas.openxmlformats.org/markup-compatibility/2006" xmlns:aink="http://schemas.microsoft.com/office/drawing/2016/ink" xmlns:am3d="http://schemas.microsoft.com/office/drawing/2017/model3d" xmlns:o="urn:schemas-microsoft-com:office:office" xmlns:oel="http://schemas.microsoft.com/office/2019/extlst" xmlns:r="http://schemas.openxmlformats.org/officeDocument/2006/relationships" xmlns:m="http://schemas.openxmlformats.org/officeDocument/2006/math" xmlns:v="urn:schemas-microsoft-com:vml" xmlns:wp14="http://schemas.microsoft.com/office/word/2010/wordprocessingDrawing" xmlns:wp="http://schemas.openxmlformats.org/drawingml/2006/wordprocessingDrawing" xmlns:w10="urn:schemas-microsoft-com:office:word" xmlns:w="http://schemas.openxmlformats.org/wordprocessingml/2006/main" xmlns:w14="http://schemas.microsoft.com/office/word/2010/wordml" xmlns:w15="http://schemas.microsoft.com/office/word/2012/wordml" xmlns:w16cex="http://schemas.microsoft.com/office/word/2018/wordml/cex" xmlns:w16cid="http://schemas.microsoft.com/office/word/2016/wordml/cid" xmlns:w16="http://schemas.microsoft.com/office/word/2018/wordml" xmlns:w16du="http://schemas.microsoft.com/office/word/2023/wordml/word16du" xmlns:w16sdtdh="http://schemas.microsoft.com/office/word/2020/wordml/sdtdatahash" xmlns:w16se="http://schemas.microsoft.com/office/word/2015/wordml/symex" xmlns:wpg="http://schemas.microsoft.com/office/word/2010/wordprocessingGroup" xmlns:wpi="http://schemas.microsoft.com/office/word/2010/wordprocessingInk" xmlns:wne="http://schemas.microsoft.com/office/word/2006/wordml" xmlns:wps="http://schemas.microsoft.com/office/word/2010/wordprocessingShape" mc:Ignorable="w14 w15 w16se w16cid w16 w16cex w16sdtdh w16du wp14">
   <w:endnote w:type="separator" w:id="-1">
     <w:p>
       <w:pPr>
@@ -16239,7 +17532,7 @@
 </file>
 
 <file path=word/footnotes.xml><?xml version="1.0" encoding="utf-8"?>
-<w:footnotes xmlns:wpc="http://schemas.microsoft.com/office/word/2010/wordprocessingCanvas" xmlns:cx="http://schemas.microsoft.com/office/drawing/2014/chartex" xmlns:cx1="http://schemas.microsoft.com/office/drawing/2015/9/8/chartex" xmlns:cx2="http://schemas.microsoft.com/office/drawing/2015/10/21/chartex" xmlns:cx3="http://schemas.microsoft.com/office/drawing/2016/5/9/chartex" xmlns:cx4="http://schemas.microsoft.com/office/drawing/2016/5/10/chartex" xmlns:cx5="http://schemas.microsoft.com/office/drawing/2016/5/11/chartex" xmlns:cx6="http://schemas.microsoft.com/office/drawing/2016/5/12/chartex" xmlns:cx7="http://schemas.microsoft.com/office/drawing/2016/5/13/chartex" xmlns:cx8="http://schemas.microsoft.com/office/drawing/2016/5/14/chartex" xmlns:mc="http://schemas.openxmlformats.org/markup-compatibility/2006" xmlns:aink="http://schemas.microsoft.com/office/drawing/2016/ink" xmlns:am3d="http://schemas.microsoft.com/office/drawing/2017/model3d" xmlns:o="urn:schemas-microsoft-com:office:office" xmlns:oel="http://schemas.microsoft.com/office/2019/extlst" xmlns:r="http://schemas.openxmlformats.org/officeDocument/2006/relationships" xmlns:m="http://schemas.openxmlformats.org/officeDocument/2006/math" xmlns:v="urn:schemas-microsoft-com:vml" xmlns:wp14="http://schemas.microsoft.com/office/word/2010/wordprocessingDrawing" xmlns:wp="http://schemas.openxmlformats.org/drawingml/2006/wordprocessingDrawing" xmlns:w10="urn:schemas-microsoft-com:office:word" xmlns:w="http://schemas.openxmlformats.org/wordprocessingml/2006/main" xmlns:w14="http://schemas.microsoft.com/office/word/2010/wordml" xmlns:w15="http://schemas.microsoft.com/office/word/2012/wordml" xmlns:w16cex="http://schemas.microsoft.com/office/word/2018/wordml/cex" xmlns:w16cid="http://schemas.microsoft.com/office/word/2016/wordml/cid" xmlns:w16="http://schemas.microsoft.com/office/word/2018/wordml" xmlns:w16sdtdh="http://schemas.microsoft.com/office/word/2020/wordml/sdtdatahash" xmlns:w16se="http://schemas.microsoft.com/office/word/2015/wordml/symex" xmlns:wpg="http://schemas.microsoft.com/office/word/2010/wordprocessingGroup" xmlns:wpi="http://schemas.microsoft.com/office/word/2010/wordprocessingInk" xmlns:wne="http://schemas.microsoft.com/office/word/2006/wordml" xmlns:wps="http://schemas.microsoft.com/office/word/2010/wordprocessingShape" mc:Ignorable="w14 w15 w16se w16cid w16 w16cex w16sdtdh wp14">
+<w:footnotes xmlns:wpc="http://schemas.microsoft.com/office/word/2010/wordprocessingCanvas" xmlns:cx="http://schemas.microsoft.com/office/drawing/2014/chartex" xmlns:cx1="http://schemas.microsoft.com/office/drawing/2015/9/8/chartex" xmlns:cx2="http://schemas.microsoft.com/office/drawing/2015/10/21/chartex" xmlns:cx3="http://schemas.microsoft.com/office/drawing/2016/5/9/chartex" xmlns:cx4="http://schemas.microsoft.com/office/drawing/2016/5/10/chartex" xmlns:cx5="http://schemas.microsoft.com/office/drawing/2016/5/11/chartex" xmlns:cx6="http://schemas.microsoft.com/office/drawing/2016/5/12/chartex" xmlns:cx7="http://schemas.microsoft.com/office/drawing/2016/5/13/chartex" xmlns:cx8="http://schemas.microsoft.com/office/drawing/2016/5/14/chartex" xmlns:mc="http://schemas.openxmlformats.org/markup-compatibility/2006" xmlns:aink="http://schemas.microsoft.com/office/drawing/2016/ink" xmlns:am3d="http://schemas.microsoft.com/office/drawing/2017/model3d" xmlns:o="urn:schemas-microsoft-com:office:office" xmlns:oel="http://schemas.microsoft.com/office/2019/extlst" xmlns:r="http://schemas.openxmlformats.org/officeDocument/2006/relationships" xmlns:m="http://schemas.openxmlformats.org/officeDocument/2006/math" xmlns:v="urn:schemas-microsoft-com:vml" xmlns:wp14="http://schemas.microsoft.com/office/word/2010/wordprocessingDrawing" xmlns:wp="http://schemas.openxmlformats.org/drawingml/2006/wordprocessingDrawing" xmlns:w10="urn:schemas-microsoft-com:office:word" xmlns:w="http://schemas.openxmlformats.org/wordprocessingml/2006/main" xmlns:w14="http://schemas.microsoft.com/office/word/2010/wordml" xmlns:w15="http://schemas.microsoft.com/office/word/2012/wordml" xmlns:w16cex="http://schemas.microsoft.com/office/word/2018/wordml/cex" xmlns:w16cid="http://schemas.microsoft.com/office/word/2016/wordml/cid" xmlns:w16="http://schemas.microsoft.com/office/word/2018/wordml" xmlns:w16du="http://schemas.microsoft.com/office/word/2023/wordml/word16du" xmlns:w16sdtdh="http://schemas.microsoft.com/office/word/2020/wordml/sdtdatahash" xmlns:w16se="http://schemas.microsoft.com/office/word/2015/wordml/symex" xmlns:wpg="http://schemas.microsoft.com/office/word/2010/wordprocessingGroup" xmlns:wpi="http://schemas.microsoft.com/office/word/2010/wordprocessingInk" xmlns:wne="http://schemas.microsoft.com/office/word/2006/wordml" xmlns:wps="http://schemas.microsoft.com/office/word/2010/wordprocessingShape" mc:Ignorable="w14 w15 w16se w16cid w16 w16cex w16sdtdh w16du wp14">
   <w:footnote w:type="separator" w:id="-1">
     <w:p>
       <w:pPr>
@@ -16271,7 +17564,7 @@
 </file>
 
 <file path=word/header1.xml><?xml version="1.0" encoding="utf-8"?>
-<w:hdr xmlns:wpc="http://schemas.microsoft.com/office/word/2010/wordprocessingCanvas" xmlns:cx="http://schemas.microsoft.com/office/drawing/2014/chartex" xmlns:cx1="http://schemas.microsoft.com/office/drawing/2015/9/8/chartex" xmlns:cx2="http://schemas.microsoft.com/office/drawing/2015/10/21/chartex" xmlns:cx3="http://schemas.microsoft.com/office/drawing/2016/5/9/chartex" xmlns:cx4="http://schemas.microsoft.com/office/drawing/2016/5/10/chartex" xmlns:cx5="http://schemas.microsoft.com/office/drawing/2016/5/11/chartex" xmlns:cx6="http://schemas.microsoft.com/office/drawing/2016/5/12/chartex" xmlns:cx7="http://schemas.microsoft.com/office/drawing/2016/5/13/chartex" xmlns:cx8="http://schemas.microsoft.com/office/drawing/2016/5/14/chartex" xmlns:mc="http://schemas.openxmlformats.org/markup-compatibility/2006" xmlns:aink="http://schemas.microsoft.com/office/drawing/2016/ink" xmlns:am3d="http://schemas.microsoft.com/office/drawing/2017/model3d" xmlns:o="urn:schemas-microsoft-com:office:office" xmlns:oel="http://schemas.microsoft.com/office/2019/extlst" xmlns:r="http://schemas.openxmlformats.org/officeDocument/2006/relationships" xmlns:m="http://schemas.openxmlformats.org/officeDocument/2006/math" xmlns:v="urn:schemas-microsoft-com:vml" xmlns:wp14="http://schemas.microsoft.com/office/word/2010/wordprocessingDrawing" xmlns:wp="http://schemas.openxmlformats.org/drawingml/2006/wordprocessingDrawing" xmlns:w10="urn:schemas-microsoft-com:office:word" xmlns:w="http://schemas.openxmlformats.org/wordprocessingml/2006/main" xmlns:w14="http://schemas.microsoft.com/office/word/2010/wordml" xmlns:w15="http://schemas.microsoft.com/office/word/2012/wordml" xmlns:w16cex="http://schemas.microsoft.com/office/word/2018/wordml/cex" xmlns:w16cid="http://schemas.microsoft.com/office/word/2016/wordml/cid" xmlns:w16="http://schemas.microsoft.com/office/word/2018/wordml" xmlns:w16sdtdh="http://schemas.microsoft.com/office/word/2020/wordml/sdtdatahash" xmlns:w16se="http://schemas.microsoft.com/office/word/2015/wordml/symex" xmlns:wpg="http://schemas.microsoft.com/office/word/2010/wordprocessingGroup" xmlns:wpi="http://schemas.microsoft.com/office/word/2010/wordprocessingInk" xmlns:wne="http://schemas.microsoft.com/office/word/2006/wordml" xmlns:wps="http://schemas.microsoft.com/office/word/2010/wordprocessingShape" mc:Ignorable="w14 w15 w16se w16cid w16 w16cex w16sdtdh wp14">
+<w:hdr xmlns:wpc="http://schemas.microsoft.com/office/word/2010/wordprocessingCanvas" xmlns:cx="http://schemas.microsoft.com/office/drawing/2014/chartex" xmlns:cx1="http://schemas.microsoft.com/office/drawing/2015/9/8/chartex" xmlns:cx2="http://schemas.microsoft.com/office/drawing/2015/10/21/chartex" xmlns:cx3="http://schemas.microsoft.com/office/drawing/2016/5/9/chartex" xmlns:cx4="http://schemas.microsoft.com/office/drawing/2016/5/10/chartex" xmlns:cx5="http://schemas.microsoft.com/office/drawing/2016/5/11/chartex" xmlns:cx6="http://schemas.microsoft.com/office/drawing/2016/5/12/chartex" xmlns:cx7="http://schemas.microsoft.com/office/drawing/2016/5/13/chartex" xmlns:cx8="http://schemas.microsoft.com/office/drawing/2016/5/14/chartex" xmlns:mc="http://schemas.openxmlformats.org/markup-compatibility/2006" xmlns:aink="http://schemas.microsoft.com/office/drawing/2016/ink" xmlns:am3d="http://schemas.microsoft.com/office/drawing/2017/model3d" xmlns:o="urn:schemas-microsoft-com:office:office" xmlns:oel="http://schemas.microsoft.com/office/2019/extlst" xmlns:r="http://schemas.openxmlformats.org/officeDocument/2006/relationships" xmlns:m="http://schemas.openxmlformats.org/officeDocument/2006/math" xmlns:v="urn:schemas-microsoft-com:vml" xmlns:wp14="http://schemas.microsoft.com/office/word/2010/wordprocessingDrawing" xmlns:wp="http://schemas.openxmlformats.org/drawingml/2006/wordprocessingDrawing" xmlns:w10="urn:schemas-microsoft-com:office:word" xmlns:w="http://schemas.openxmlformats.org/wordprocessingml/2006/main" xmlns:w14="http://schemas.microsoft.com/office/word/2010/wordml" xmlns:w15="http://schemas.microsoft.com/office/word/2012/wordml" xmlns:w16cex="http://schemas.microsoft.com/office/word/2018/wordml/cex" xmlns:w16cid="http://schemas.microsoft.com/office/word/2016/wordml/cid" xmlns:w16="http://schemas.microsoft.com/office/word/2018/wordml" xmlns:w16du="http://schemas.microsoft.com/office/word/2023/wordml/word16du" xmlns:w16sdtdh="http://schemas.microsoft.com/office/word/2020/wordml/sdtdatahash" xmlns:w16se="http://schemas.microsoft.com/office/word/2015/wordml/symex" xmlns:wpg="http://schemas.microsoft.com/office/word/2010/wordprocessingGroup" xmlns:wpi="http://schemas.microsoft.com/office/word/2010/wordprocessingInk" xmlns:wne="http://schemas.microsoft.com/office/word/2006/wordml" xmlns:wps="http://schemas.microsoft.com/office/word/2010/wordprocessingShape" mc:Ignorable="w14 w15 w16se w16cid w16 w16cex w16sdtdh w16du wp14">
   <w:p>
     <w:pPr>
       <w:pStyle w:val="Cabealho"/>
@@ -16379,7 +17672,7 @@
 </file>
 
 <file path=word/numbering.xml><?xml version="1.0" encoding="utf-8"?>
-<w:numbering xmlns:wpc="http://schemas.microsoft.com/office/word/2010/wordprocessingCanvas" xmlns:cx="http://schemas.microsoft.com/office/drawing/2014/chartex" xmlns:cx1="http://schemas.microsoft.com/office/drawing/2015/9/8/chartex" xmlns:cx2="http://schemas.microsoft.com/office/drawing/2015/10/21/chartex" xmlns:cx3="http://schemas.microsoft.com/office/drawing/2016/5/9/chartex" xmlns:cx4="http://schemas.microsoft.com/office/drawing/2016/5/10/chartex" xmlns:cx5="http://schemas.microsoft.com/office/drawing/2016/5/11/chartex" xmlns:cx6="http://schemas.microsoft.com/office/drawing/2016/5/12/chartex" xmlns:cx7="http://schemas.microsoft.com/office/drawing/2016/5/13/chartex" xmlns:cx8="http://schemas.microsoft.com/office/drawing/2016/5/14/chartex" xmlns:mc="http://schemas.openxmlformats.org/markup-compatibility/2006" xmlns:aink="http://schemas.microsoft.com/office/drawing/2016/ink" xmlns:am3d="http://schemas.microsoft.com/office/drawing/2017/model3d" xmlns:o="urn:schemas-microsoft-com:office:office" xmlns:oel="http://schemas.microsoft.com/office/2019/extlst" xmlns:r="http://schemas.openxmlformats.org/officeDocument/2006/relationships" xmlns:m="http://schemas.openxmlformats.org/officeDocument/2006/math" xmlns:v="urn:schemas-microsoft-com:vml" xmlns:wp14="http://schemas.microsoft.com/office/word/2010/wordprocessingDrawing" xmlns:wp="http://schemas.openxmlformats.org/drawingml/2006/wordprocessingDrawing" xmlns:w10="urn:schemas-microsoft-com:office:word" xmlns:w="http://schemas.openxmlformats.org/wordprocessingml/2006/main" xmlns:w14="http://schemas.microsoft.com/office/word/2010/wordml" xmlns:w15="http://schemas.microsoft.com/office/word/2012/wordml" xmlns:w16cex="http://schemas.microsoft.com/office/word/2018/wordml/cex" xmlns:w16cid="http://schemas.microsoft.com/office/word/2016/wordml/cid" xmlns:w16="http://schemas.microsoft.com/office/word/2018/wordml" xmlns:w16sdtdh="http://schemas.microsoft.com/office/word/2020/wordml/sdtdatahash" xmlns:w16se="http://schemas.microsoft.com/office/word/2015/wordml/symex" xmlns:wpg="http://schemas.microsoft.com/office/word/2010/wordprocessingGroup" xmlns:wpi="http://schemas.microsoft.com/office/word/2010/wordprocessingInk" xmlns:wne="http://schemas.microsoft.com/office/word/2006/wordml" xmlns:wps="http://schemas.microsoft.com/office/word/2010/wordprocessingShape" mc:Ignorable="w14 w15 w16se w16cid w16 w16cex w16sdtdh wp14">
+<w:numbering xmlns:wpc="http://schemas.microsoft.com/office/word/2010/wordprocessingCanvas" xmlns:cx="http://schemas.microsoft.com/office/drawing/2014/chartex" xmlns:cx1="http://schemas.microsoft.com/office/drawing/2015/9/8/chartex" xmlns:cx2="http://schemas.microsoft.com/office/drawing/2015/10/21/chartex" xmlns:cx3="http://schemas.microsoft.com/office/drawing/2016/5/9/chartex" xmlns:cx4="http://schemas.microsoft.com/office/drawing/2016/5/10/chartex" xmlns:cx5="http://schemas.microsoft.com/office/drawing/2016/5/11/chartex" xmlns:cx6="http://schemas.microsoft.com/office/drawing/2016/5/12/chartex" xmlns:cx7="http://schemas.microsoft.com/office/drawing/2016/5/13/chartex" xmlns:cx8="http://schemas.microsoft.com/office/drawing/2016/5/14/chartex" xmlns:mc="http://schemas.openxmlformats.org/markup-compatibility/2006" xmlns:aink="http://schemas.microsoft.com/office/drawing/2016/ink" xmlns:am3d="http://schemas.microsoft.com/office/drawing/2017/model3d" xmlns:o="urn:schemas-microsoft-com:office:office" xmlns:oel="http://schemas.microsoft.com/office/2019/extlst" xmlns:r="http://schemas.openxmlformats.org/officeDocument/2006/relationships" xmlns:m="http://schemas.openxmlformats.org/officeDocument/2006/math" xmlns:v="urn:schemas-microsoft-com:vml" xmlns:wp14="http://schemas.microsoft.com/office/word/2010/wordprocessingDrawing" xmlns:wp="http://schemas.openxmlformats.org/drawingml/2006/wordprocessingDrawing" xmlns:w10="urn:schemas-microsoft-com:office:word" xmlns:w="http://schemas.openxmlformats.org/wordprocessingml/2006/main" xmlns:w14="http://schemas.microsoft.com/office/word/2010/wordml" xmlns:w15="http://schemas.microsoft.com/office/word/2012/wordml" xmlns:w16cex="http://schemas.microsoft.com/office/word/2018/wordml/cex" xmlns:w16cid="http://schemas.microsoft.com/office/word/2016/wordml/cid" xmlns:w16="http://schemas.microsoft.com/office/word/2018/wordml" xmlns:w16du="http://schemas.microsoft.com/office/word/2023/wordml/word16du" xmlns:w16sdtdh="http://schemas.microsoft.com/office/word/2020/wordml/sdtdatahash" xmlns:w16se="http://schemas.microsoft.com/office/word/2015/wordml/symex" xmlns:wpg="http://schemas.microsoft.com/office/word/2010/wordprocessingGroup" xmlns:wpi="http://schemas.microsoft.com/office/word/2010/wordprocessingInk" xmlns:wne="http://schemas.microsoft.com/office/word/2006/wordml" xmlns:wps="http://schemas.microsoft.com/office/word/2010/wordprocessingShape" mc:Ignorable="w14 w15 w16se w16cid w16 w16cex w16sdtdh w16du wp14">
   <w:abstractNum w:abstractNumId="0" w15:restartNumberingAfterBreak="0">
     <w:nsid w:val="04D33DB5"/>
     <w:multiLevelType w:val="hybridMultilevel"/>
@@ -16733,6 +18026,119 @@
     </w:lvl>
   </w:abstractNum>
   <w:abstractNum w:abstractNumId="3" w15:restartNumberingAfterBreak="0">
+    <w:nsid w:val="135F6169"/>
+    <w:multiLevelType w:val="hybridMultilevel"/>
+    <w:tmpl w:val="4D74E6E6"/>
+    <w:lvl w:ilvl="0" w:tplc="9D86BDEA">
+      <w:start w:val="10"/>
+      <w:numFmt w:val="bullet"/>
+      <w:lvlText w:val=""/>
+      <w:lvlJc w:val="left"/>
+      <w:pPr>
+        <w:ind w:left="720" w:hanging="360"/>
+      </w:pPr>
+      <w:rPr>
+        <w:rFonts w:ascii="Symbol" w:eastAsia="Times New Roman" w:hAnsi="Symbol" w:cs="Arial" w:hint="default"/>
+      </w:rPr>
+    </w:lvl>
+    <w:lvl w:ilvl="1" w:tplc="04160003" w:tentative="1">
+      <w:start w:val="1"/>
+      <w:numFmt w:val="bullet"/>
+      <w:lvlText w:val="o"/>
+      <w:lvlJc w:val="left"/>
+      <w:pPr>
+        <w:ind w:left="1440" w:hanging="360"/>
+      </w:pPr>
+      <w:rPr>
+        <w:rFonts w:ascii="Courier New" w:hAnsi="Courier New" w:cs="Courier New" w:hint="default"/>
+      </w:rPr>
+    </w:lvl>
+    <w:lvl w:ilvl="2" w:tplc="04160005" w:tentative="1">
+      <w:start w:val="1"/>
+      <w:numFmt w:val="bullet"/>
+      <w:lvlText w:val=""/>
+      <w:lvlJc w:val="left"/>
+      <w:pPr>
+        <w:ind w:left="2160" w:hanging="360"/>
+      </w:pPr>
+      <w:rPr>
+        <w:rFonts w:ascii="Wingdings" w:hAnsi="Wingdings" w:hint="default"/>
+      </w:rPr>
+    </w:lvl>
+    <w:lvl w:ilvl="3" w:tplc="04160001" w:tentative="1">
+      <w:start w:val="1"/>
+      <w:numFmt w:val="bullet"/>
+      <w:lvlText w:val=""/>
+      <w:lvlJc w:val="left"/>
+      <w:pPr>
+        <w:ind w:left="2880" w:hanging="360"/>
+      </w:pPr>
+      <w:rPr>
+        <w:rFonts w:ascii="Symbol" w:hAnsi="Symbol" w:hint="default"/>
+      </w:rPr>
+    </w:lvl>
+    <w:lvl w:ilvl="4" w:tplc="04160003" w:tentative="1">
+      <w:start w:val="1"/>
+      <w:numFmt w:val="bullet"/>
+      <w:lvlText w:val="o"/>
+      <w:lvlJc w:val="left"/>
+      <w:pPr>
+        <w:ind w:left="3600" w:hanging="360"/>
+      </w:pPr>
+      <w:rPr>
+        <w:rFonts w:ascii="Courier New" w:hAnsi="Courier New" w:cs="Courier New" w:hint="default"/>
+      </w:rPr>
+    </w:lvl>
+    <w:lvl w:ilvl="5" w:tplc="04160005" w:tentative="1">
+      <w:start w:val="1"/>
+      <w:numFmt w:val="bullet"/>
+      <w:lvlText w:val=""/>
+      <w:lvlJc w:val="left"/>
+      <w:pPr>
+        <w:ind w:left="4320" w:hanging="360"/>
+      </w:pPr>
+      <w:rPr>
+        <w:rFonts w:ascii="Wingdings" w:hAnsi="Wingdings" w:hint="default"/>
+      </w:rPr>
+    </w:lvl>
+    <w:lvl w:ilvl="6" w:tplc="04160001" w:tentative="1">
+      <w:start w:val="1"/>
+      <w:numFmt w:val="bullet"/>
+      <w:lvlText w:val=""/>
+      <w:lvlJc w:val="left"/>
+      <w:pPr>
+        <w:ind w:left="5040" w:hanging="360"/>
+      </w:pPr>
+      <w:rPr>
+        <w:rFonts w:ascii="Symbol" w:hAnsi="Symbol" w:hint="default"/>
+      </w:rPr>
+    </w:lvl>
+    <w:lvl w:ilvl="7" w:tplc="04160003" w:tentative="1">
+      <w:start w:val="1"/>
+      <w:numFmt w:val="bullet"/>
+      <w:lvlText w:val="o"/>
+      <w:lvlJc w:val="left"/>
+      <w:pPr>
+        <w:ind w:left="5760" w:hanging="360"/>
+      </w:pPr>
+      <w:rPr>
+        <w:rFonts w:ascii="Courier New" w:hAnsi="Courier New" w:cs="Courier New" w:hint="default"/>
+      </w:rPr>
+    </w:lvl>
+    <w:lvl w:ilvl="8" w:tplc="04160005" w:tentative="1">
+      <w:start w:val="1"/>
+      <w:numFmt w:val="bullet"/>
+      <w:lvlText w:val=""/>
+      <w:lvlJc w:val="left"/>
+      <w:pPr>
+        <w:ind w:left="6480" w:hanging="360"/>
+      </w:pPr>
+      <w:rPr>
+        <w:rFonts w:ascii="Wingdings" w:hAnsi="Wingdings" w:hint="default"/>
+      </w:rPr>
+    </w:lvl>
+  </w:abstractNum>
+  <w:abstractNum w:abstractNumId="4" w15:restartNumberingAfterBreak="0">
     <w:nsid w:val="15235EC9"/>
     <w:multiLevelType w:val="hybridMultilevel"/>
     <w:tmpl w:val="719AA150"/>
@@ -16845,7 +18251,120 @@
       </w:rPr>
     </w:lvl>
   </w:abstractNum>
-  <w:abstractNum w:abstractNumId="4" w15:restartNumberingAfterBreak="0">
+  <w:abstractNum w:abstractNumId="5" w15:restartNumberingAfterBreak="0">
+    <w:nsid w:val="1BB8234E"/>
+    <w:multiLevelType w:val="hybridMultilevel"/>
+    <w:tmpl w:val="589263A0"/>
+    <w:lvl w:ilvl="0" w:tplc="D3D88E02">
+      <w:start w:val="10"/>
+      <w:numFmt w:val="bullet"/>
+      <w:lvlText w:val=""/>
+      <w:lvlJc w:val="left"/>
+      <w:pPr>
+        <w:ind w:left="720" w:hanging="360"/>
+      </w:pPr>
+      <w:rPr>
+        <w:rFonts w:ascii="Symbol" w:eastAsia="Calibri" w:hAnsi="Symbol" w:cs="Arial" w:hint="default"/>
+      </w:rPr>
+    </w:lvl>
+    <w:lvl w:ilvl="1" w:tplc="04160003" w:tentative="1">
+      <w:start w:val="1"/>
+      <w:numFmt w:val="bullet"/>
+      <w:lvlText w:val="o"/>
+      <w:lvlJc w:val="left"/>
+      <w:pPr>
+        <w:ind w:left="1440" w:hanging="360"/>
+      </w:pPr>
+      <w:rPr>
+        <w:rFonts w:ascii="Courier New" w:hAnsi="Courier New" w:cs="Courier New" w:hint="default"/>
+      </w:rPr>
+    </w:lvl>
+    <w:lvl w:ilvl="2" w:tplc="04160005" w:tentative="1">
+      <w:start w:val="1"/>
+      <w:numFmt w:val="bullet"/>
+      <w:lvlText w:val=""/>
+      <w:lvlJc w:val="left"/>
+      <w:pPr>
+        <w:ind w:left="2160" w:hanging="360"/>
+      </w:pPr>
+      <w:rPr>
+        <w:rFonts w:ascii="Wingdings" w:hAnsi="Wingdings" w:hint="default"/>
+      </w:rPr>
+    </w:lvl>
+    <w:lvl w:ilvl="3" w:tplc="04160001" w:tentative="1">
+      <w:start w:val="1"/>
+      <w:numFmt w:val="bullet"/>
+      <w:lvlText w:val=""/>
+      <w:lvlJc w:val="left"/>
+      <w:pPr>
+        <w:ind w:left="2880" w:hanging="360"/>
+      </w:pPr>
+      <w:rPr>
+        <w:rFonts w:ascii="Symbol" w:hAnsi="Symbol" w:hint="default"/>
+      </w:rPr>
+    </w:lvl>
+    <w:lvl w:ilvl="4" w:tplc="04160003" w:tentative="1">
+      <w:start w:val="1"/>
+      <w:numFmt w:val="bullet"/>
+      <w:lvlText w:val="o"/>
+      <w:lvlJc w:val="left"/>
+      <w:pPr>
+        <w:ind w:left="3600" w:hanging="360"/>
+      </w:pPr>
+      <w:rPr>
+        <w:rFonts w:ascii="Courier New" w:hAnsi="Courier New" w:cs="Courier New" w:hint="default"/>
+      </w:rPr>
+    </w:lvl>
+    <w:lvl w:ilvl="5" w:tplc="04160005" w:tentative="1">
+      <w:start w:val="1"/>
+      <w:numFmt w:val="bullet"/>
+      <w:lvlText w:val=""/>
+      <w:lvlJc w:val="left"/>
+      <w:pPr>
+        <w:ind w:left="4320" w:hanging="360"/>
+      </w:pPr>
+      <w:rPr>
+        <w:rFonts w:ascii="Wingdings" w:hAnsi="Wingdings" w:hint="default"/>
+      </w:rPr>
+    </w:lvl>
+    <w:lvl w:ilvl="6" w:tplc="04160001" w:tentative="1">
+      <w:start w:val="1"/>
+      <w:numFmt w:val="bullet"/>
+      <w:lvlText w:val=""/>
+      <w:lvlJc w:val="left"/>
+      <w:pPr>
+        <w:ind w:left="5040" w:hanging="360"/>
+      </w:pPr>
+      <w:rPr>
+        <w:rFonts w:ascii="Symbol" w:hAnsi="Symbol" w:hint="default"/>
+      </w:rPr>
+    </w:lvl>
+    <w:lvl w:ilvl="7" w:tplc="04160003" w:tentative="1">
+      <w:start w:val="1"/>
+      <w:numFmt w:val="bullet"/>
+      <w:lvlText w:val="o"/>
+      <w:lvlJc w:val="left"/>
+      <w:pPr>
+        <w:ind w:left="5760" w:hanging="360"/>
+      </w:pPr>
+      <w:rPr>
+        <w:rFonts w:ascii="Courier New" w:hAnsi="Courier New" w:cs="Courier New" w:hint="default"/>
+      </w:rPr>
+    </w:lvl>
+    <w:lvl w:ilvl="8" w:tplc="04160005" w:tentative="1">
+      <w:start w:val="1"/>
+      <w:numFmt w:val="bullet"/>
+      <w:lvlText w:val=""/>
+      <w:lvlJc w:val="left"/>
+      <w:pPr>
+        <w:ind w:left="6480" w:hanging="360"/>
+      </w:pPr>
+      <w:rPr>
+        <w:rFonts w:ascii="Wingdings" w:hAnsi="Wingdings" w:hint="default"/>
+      </w:rPr>
+    </w:lvl>
+  </w:abstractNum>
+  <w:abstractNum w:abstractNumId="6" w15:restartNumberingAfterBreak="0">
     <w:nsid w:val="281C7E03"/>
     <w:multiLevelType w:val="multilevel"/>
     <w:tmpl w:val="6D5AAEC8"/>
@@ -16931,7 +18450,7 @@
       </w:pPr>
     </w:lvl>
   </w:abstractNum>
-  <w:abstractNum w:abstractNumId="5" w15:restartNumberingAfterBreak="0">
+  <w:abstractNum w:abstractNumId="7" w15:restartNumberingAfterBreak="0">
     <w:nsid w:val="2CEA540A"/>
     <w:multiLevelType w:val="multilevel"/>
     <w:tmpl w:val="7B54B434"/>
@@ -17080,7 +18599,7 @@
       </w:rPr>
     </w:lvl>
   </w:abstractNum>
-  <w:abstractNum w:abstractNumId="6" w15:restartNumberingAfterBreak="0">
+  <w:abstractNum w:abstractNumId="8" w15:restartNumberingAfterBreak="0">
     <w:nsid w:val="32C3F4D6"/>
     <w:multiLevelType w:val="multilevel"/>
     <w:tmpl w:val="4D6EF1AA"/>
@@ -17166,7 +18685,120 @@
       </w:pPr>
     </w:lvl>
   </w:abstractNum>
-  <w:abstractNum w:abstractNumId="7" w15:restartNumberingAfterBreak="0">
+  <w:abstractNum w:abstractNumId="9" w15:restartNumberingAfterBreak="0">
+    <w:nsid w:val="3A132F65"/>
+    <w:multiLevelType w:val="hybridMultilevel"/>
+    <w:tmpl w:val="76868E5E"/>
+    <w:lvl w:ilvl="0" w:tplc="9826504A">
+      <w:start w:val="10"/>
+      <w:numFmt w:val="bullet"/>
+      <w:lvlText w:val=""/>
+      <w:lvlJc w:val="left"/>
+      <w:pPr>
+        <w:ind w:left="720" w:hanging="360"/>
+      </w:pPr>
+      <w:rPr>
+        <w:rFonts w:ascii="Symbol" w:eastAsia="Calibri" w:hAnsi="Symbol" w:cs="Arial" w:hint="default"/>
+      </w:rPr>
+    </w:lvl>
+    <w:lvl w:ilvl="1" w:tplc="04160003" w:tentative="1">
+      <w:start w:val="1"/>
+      <w:numFmt w:val="bullet"/>
+      <w:lvlText w:val="o"/>
+      <w:lvlJc w:val="left"/>
+      <w:pPr>
+        <w:ind w:left="1440" w:hanging="360"/>
+      </w:pPr>
+      <w:rPr>
+        <w:rFonts w:ascii="Courier New" w:hAnsi="Courier New" w:cs="Courier New" w:hint="default"/>
+      </w:rPr>
+    </w:lvl>
+    <w:lvl w:ilvl="2" w:tplc="04160005" w:tentative="1">
+      <w:start w:val="1"/>
+      <w:numFmt w:val="bullet"/>
+      <w:lvlText w:val=""/>
+      <w:lvlJc w:val="left"/>
+      <w:pPr>
+        <w:ind w:left="2160" w:hanging="360"/>
+      </w:pPr>
+      <w:rPr>
+        <w:rFonts w:ascii="Wingdings" w:hAnsi="Wingdings" w:hint="default"/>
+      </w:rPr>
+    </w:lvl>
+    <w:lvl w:ilvl="3" w:tplc="04160001" w:tentative="1">
+      <w:start w:val="1"/>
+      <w:numFmt w:val="bullet"/>
+      <w:lvlText w:val=""/>
+      <w:lvlJc w:val="left"/>
+      <w:pPr>
+        <w:ind w:left="2880" w:hanging="360"/>
+      </w:pPr>
+      <w:rPr>
+        <w:rFonts w:ascii="Symbol" w:hAnsi="Symbol" w:hint="default"/>
+      </w:rPr>
+    </w:lvl>
+    <w:lvl w:ilvl="4" w:tplc="04160003" w:tentative="1">
+      <w:start w:val="1"/>
+      <w:numFmt w:val="bullet"/>
+      <w:lvlText w:val="o"/>
+      <w:lvlJc w:val="left"/>
+      <w:pPr>
+        <w:ind w:left="3600" w:hanging="360"/>
+      </w:pPr>
+      <w:rPr>
+        <w:rFonts w:ascii="Courier New" w:hAnsi="Courier New" w:cs="Courier New" w:hint="default"/>
+      </w:rPr>
+    </w:lvl>
+    <w:lvl w:ilvl="5" w:tplc="04160005" w:tentative="1">
+      <w:start w:val="1"/>
+      <w:numFmt w:val="bullet"/>
+      <w:lvlText w:val=""/>
+      <w:lvlJc w:val="left"/>
+      <w:pPr>
+        <w:ind w:left="4320" w:hanging="360"/>
+      </w:pPr>
+      <w:rPr>
+        <w:rFonts w:ascii="Wingdings" w:hAnsi="Wingdings" w:hint="default"/>
+      </w:rPr>
+    </w:lvl>
+    <w:lvl w:ilvl="6" w:tplc="04160001" w:tentative="1">
+      <w:start w:val="1"/>
+      <w:numFmt w:val="bullet"/>
+      <w:lvlText w:val=""/>
+      <w:lvlJc w:val="left"/>
+      <w:pPr>
+        <w:ind w:left="5040" w:hanging="360"/>
+      </w:pPr>
+      <w:rPr>
+        <w:rFonts w:ascii="Symbol" w:hAnsi="Symbol" w:hint="default"/>
+      </w:rPr>
+    </w:lvl>
+    <w:lvl w:ilvl="7" w:tplc="04160003" w:tentative="1">
+      <w:start w:val="1"/>
+      <w:numFmt w:val="bullet"/>
+      <w:lvlText w:val="o"/>
+      <w:lvlJc w:val="left"/>
+      <w:pPr>
+        <w:ind w:left="5760" w:hanging="360"/>
+      </w:pPr>
+      <w:rPr>
+        <w:rFonts w:ascii="Courier New" w:hAnsi="Courier New" w:cs="Courier New" w:hint="default"/>
+      </w:rPr>
+    </w:lvl>
+    <w:lvl w:ilvl="8" w:tplc="04160005" w:tentative="1">
+      <w:start w:val="1"/>
+      <w:numFmt w:val="bullet"/>
+      <w:lvlText w:val=""/>
+      <w:lvlJc w:val="left"/>
+      <w:pPr>
+        <w:ind w:left="6480" w:hanging="360"/>
+      </w:pPr>
+      <w:rPr>
+        <w:rFonts w:ascii="Wingdings" w:hAnsi="Wingdings" w:hint="default"/>
+      </w:rPr>
+    </w:lvl>
+  </w:abstractNum>
+  <w:abstractNum w:abstractNumId="10" w15:restartNumberingAfterBreak="0">
     <w:nsid w:val="3C303023"/>
     <w:multiLevelType w:val="hybridMultilevel"/>
     <w:tmpl w:val="F7981352"/>
@@ -17252,7 +18884,7 @@
       </w:pPr>
     </w:lvl>
   </w:abstractNum>
-  <w:abstractNum w:abstractNumId="8" w15:restartNumberingAfterBreak="0">
+  <w:abstractNum w:abstractNumId="11" w15:restartNumberingAfterBreak="0">
     <w:nsid w:val="3C9F639F"/>
     <w:multiLevelType w:val="multilevel"/>
     <w:tmpl w:val="37D09C6A"/>
@@ -17401,7 +19033,7 @@
       </w:rPr>
     </w:lvl>
   </w:abstractNum>
-  <w:abstractNum w:abstractNumId="9" w15:restartNumberingAfterBreak="0">
+  <w:abstractNum w:abstractNumId="12" w15:restartNumberingAfterBreak="0">
     <w:nsid w:val="3D7E3E18"/>
     <w:multiLevelType w:val="multilevel"/>
     <w:tmpl w:val="29889C50"/>
@@ -17542,7 +19174,7 @@
       </w:rPr>
     </w:lvl>
   </w:abstractNum>
-  <w:abstractNum w:abstractNumId="10" w15:restartNumberingAfterBreak="0">
+  <w:abstractNum w:abstractNumId="13" w15:restartNumberingAfterBreak="0">
     <w:nsid w:val="3EFB6273"/>
     <w:multiLevelType w:val="multilevel"/>
     <w:tmpl w:val="361C2D6E"/>
@@ -17691,7 +19323,7 @@
       </w:rPr>
     </w:lvl>
   </w:abstractNum>
-  <w:abstractNum w:abstractNumId="11" w15:restartNumberingAfterBreak="0">
+  <w:abstractNum w:abstractNumId="14" w15:restartNumberingAfterBreak="0">
     <w:nsid w:val="430732AD"/>
     <w:multiLevelType w:val="hybridMultilevel"/>
     <w:tmpl w:val="664257E4"/>
@@ -17781,7 +19413,7 @@
       </w:pPr>
     </w:lvl>
   </w:abstractNum>
-  <w:abstractNum w:abstractNumId="12" w15:restartNumberingAfterBreak="0">
+  <w:abstractNum w:abstractNumId="15" w15:restartNumberingAfterBreak="0">
     <w:nsid w:val="4A0D0FC5"/>
     <w:multiLevelType w:val="hybridMultilevel"/>
     <w:tmpl w:val="6DE2E856"/>
@@ -17894,7 +19526,7 @@
       </w:pPr>
     </w:lvl>
   </w:abstractNum>
-  <w:abstractNum w:abstractNumId="13" w15:restartNumberingAfterBreak="0">
+  <w:abstractNum w:abstractNumId="16" w15:restartNumberingAfterBreak="0">
     <w:nsid w:val="4A822D7B"/>
     <w:multiLevelType w:val="hybridMultilevel"/>
     <w:tmpl w:val="664257E4"/>
@@ -17984,7 +19616,7 @@
       </w:pPr>
     </w:lvl>
   </w:abstractNum>
-  <w:abstractNum w:abstractNumId="14" w15:restartNumberingAfterBreak="0">
+  <w:abstractNum w:abstractNumId="17" w15:restartNumberingAfterBreak="0">
     <w:nsid w:val="4B3B2A5C"/>
     <w:multiLevelType w:val="hybridMultilevel"/>
     <w:tmpl w:val="F9C4835C"/>
@@ -18097,7 +19729,7 @@
       </w:rPr>
     </w:lvl>
   </w:abstractNum>
-  <w:abstractNum w:abstractNumId="15" w15:restartNumberingAfterBreak="0">
+  <w:abstractNum w:abstractNumId="18" w15:restartNumberingAfterBreak="0">
     <w:nsid w:val="5245153C"/>
     <w:multiLevelType w:val="multilevel"/>
     <w:tmpl w:val="5986D2C6"/>
@@ -18183,7 +19815,7 @@
       </w:pPr>
     </w:lvl>
   </w:abstractNum>
-  <w:abstractNum w:abstractNumId="16" w15:restartNumberingAfterBreak="0">
+  <w:abstractNum w:abstractNumId="19" w15:restartNumberingAfterBreak="0">
     <w:nsid w:val="5395BFF0"/>
     <w:multiLevelType w:val="hybridMultilevel"/>
     <w:tmpl w:val="078010B2"/>
@@ -18296,7 +19928,7 @@
       </w:rPr>
     </w:lvl>
   </w:abstractNum>
-  <w:abstractNum w:abstractNumId="17" w15:restartNumberingAfterBreak="0">
+  <w:abstractNum w:abstractNumId="20" w15:restartNumberingAfterBreak="0">
     <w:nsid w:val="53E360B5"/>
     <w:multiLevelType w:val="multilevel"/>
     <w:tmpl w:val="7DA6E490"/>
@@ -18445,7 +20077,7 @@
       </w:rPr>
     </w:lvl>
   </w:abstractNum>
-  <w:abstractNum w:abstractNumId="18" w15:restartNumberingAfterBreak="0">
+  <w:abstractNum w:abstractNumId="21" w15:restartNumberingAfterBreak="0">
     <w:nsid w:val="5E7F707F"/>
     <w:multiLevelType w:val="hybridMultilevel"/>
     <w:tmpl w:val="69A2DCF0"/>
@@ -18558,7 +20190,7 @@
       </w:rPr>
     </w:lvl>
   </w:abstractNum>
-  <w:abstractNum w:abstractNumId="19" w15:restartNumberingAfterBreak="0">
+  <w:abstractNum w:abstractNumId="22" w15:restartNumberingAfterBreak="0">
     <w:nsid w:val="6AEC2B5B"/>
     <w:multiLevelType w:val="hybridMultilevel"/>
     <w:tmpl w:val="579C6DBC"/>
@@ -18647,7 +20279,7 @@
       </w:pPr>
     </w:lvl>
   </w:abstractNum>
-  <w:abstractNum w:abstractNumId="20" w15:restartNumberingAfterBreak="0">
+  <w:abstractNum w:abstractNumId="23" w15:restartNumberingAfterBreak="0">
     <w:nsid w:val="6E9C368A"/>
     <w:multiLevelType w:val="hybridMultilevel"/>
     <w:tmpl w:val="9D02E514"/>
@@ -18760,7 +20392,7 @@
       </w:rPr>
     </w:lvl>
   </w:abstractNum>
-  <w:abstractNum w:abstractNumId="21" w15:restartNumberingAfterBreak="0">
+  <w:abstractNum w:abstractNumId="24" w15:restartNumberingAfterBreak="0">
     <w:nsid w:val="6FFF5E8D"/>
     <w:multiLevelType w:val="hybridMultilevel"/>
     <w:tmpl w:val="01D81CF6"/>
@@ -18873,7 +20505,7 @@
       </w:pPr>
     </w:lvl>
   </w:abstractNum>
-  <w:abstractNum w:abstractNumId="22" w15:restartNumberingAfterBreak="0">
+  <w:abstractNum w:abstractNumId="25" w15:restartNumberingAfterBreak="0">
     <w:nsid w:val="7130217E"/>
     <w:multiLevelType w:val="hybridMultilevel"/>
     <w:tmpl w:val="097071EA"/>
@@ -19015,7 +20647,7 @@
       </w:rPr>
     </w:lvl>
   </w:abstractNum>
-  <w:abstractNum w:abstractNumId="23" w15:restartNumberingAfterBreak="0">
+  <w:abstractNum w:abstractNumId="26" w15:restartNumberingAfterBreak="0">
     <w:nsid w:val="72697B07"/>
     <w:multiLevelType w:val="multilevel"/>
     <w:tmpl w:val="2B780D06"/>
@@ -19164,7 +20796,7 @@
       </w:rPr>
     </w:lvl>
   </w:abstractNum>
-  <w:abstractNum w:abstractNumId="24" w15:restartNumberingAfterBreak="0">
+  <w:abstractNum w:abstractNumId="27" w15:restartNumberingAfterBreak="0">
     <w:nsid w:val="765610EE"/>
     <w:multiLevelType w:val="hybridMultilevel"/>
     <w:tmpl w:val="C1986A68"/>
@@ -19278,37 +20910,37 @@
     </w:lvl>
   </w:abstractNum>
   <w:num w:numId="1" w16cid:durableId="551582720">
-    <w:abstractNumId w:val="16"/>
+    <w:abstractNumId w:val="19"/>
   </w:num>
   <w:num w:numId="2" w16cid:durableId="808015382">
-    <w:abstractNumId w:val="3"/>
+    <w:abstractNumId w:val="4"/>
   </w:num>
   <w:num w:numId="3" w16cid:durableId="2100565918">
-    <w:abstractNumId w:val="14"/>
+    <w:abstractNumId w:val="17"/>
   </w:num>
   <w:num w:numId="4" w16cid:durableId="1271627276">
+    <w:abstractNumId w:val="18"/>
+  </w:num>
+  <w:num w:numId="5" w16cid:durableId="632176488">
+    <w:abstractNumId w:val="8"/>
+  </w:num>
+  <w:num w:numId="6" w16cid:durableId="807748800">
+    <w:abstractNumId w:val="6"/>
+  </w:num>
+  <w:num w:numId="7" w16cid:durableId="1271666762">
+    <w:abstractNumId w:val="12"/>
+  </w:num>
+  <w:num w:numId="8" w16cid:durableId="313142196">
+    <w:abstractNumId w:val="25"/>
+  </w:num>
+  <w:num w:numId="9" w16cid:durableId="1718553583">
+    <w:abstractNumId w:val="10"/>
+  </w:num>
+  <w:num w:numId="10" w16cid:durableId="9456550">
     <w:abstractNumId w:val="15"/>
   </w:num>
-  <w:num w:numId="5" w16cid:durableId="632176488">
-    <w:abstractNumId w:val="6"/>
-  </w:num>
-  <w:num w:numId="6" w16cid:durableId="807748800">
-    <w:abstractNumId w:val="4"/>
-  </w:num>
-  <w:num w:numId="7" w16cid:durableId="1271666762">
-    <w:abstractNumId w:val="9"/>
-  </w:num>
-  <w:num w:numId="8" w16cid:durableId="313142196">
-    <w:abstractNumId w:val="22"/>
-  </w:num>
-  <w:num w:numId="9" w16cid:durableId="1718553583">
-    <w:abstractNumId w:val="7"/>
-  </w:num>
-  <w:num w:numId="10" w16cid:durableId="9456550">
-    <w:abstractNumId w:val="12"/>
-  </w:num>
   <w:num w:numId="11" w16cid:durableId="1856923015">
-    <w:abstractNumId w:val="21"/>
+    <w:abstractNumId w:val="24"/>
     <w:lvlOverride w:ilvl="0">
       <w:startOverride w:val="1"/>
     </w:lvlOverride>
@@ -19338,53 +20970,62 @@
     </w:lvlOverride>
   </w:num>
   <w:num w:numId="12" w16cid:durableId="1093282913">
-    <w:abstractNumId w:val="11"/>
+    <w:abstractNumId w:val="14"/>
   </w:num>
   <w:num w:numId="13" w16cid:durableId="939870251">
-    <w:abstractNumId w:val="19"/>
+    <w:abstractNumId w:val="22"/>
   </w:num>
   <w:num w:numId="14" w16cid:durableId="1837989518">
     <w:abstractNumId w:val="2"/>
   </w:num>
   <w:num w:numId="15" w16cid:durableId="1671327749">
-    <w:abstractNumId w:val="13"/>
+    <w:abstractNumId w:val="16"/>
   </w:num>
   <w:num w:numId="16" w16cid:durableId="15931779">
-    <w:abstractNumId w:val="18"/>
+    <w:abstractNumId w:val="21"/>
   </w:num>
   <w:num w:numId="17" w16cid:durableId="340203630">
     <w:abstractNumId w:val="0"/>
   </w:num>
   <w:num w:numId="18" w16cid:durableId="1243685402">
-    <w:abstractNumId w:val="20"/>
+    <w:abstractNumId w:val="23"/>
   </w:num>
   <w:num w:numId="19" w16cid:durableId="1590314483">
-    <w:abstractNumId w:val="24"/>
+    <w:abstractNumId w:val="27"/>
   </w:num>
   <w:num w:numId="20" w16cid:durableId="1303535359">
-    <w:abstractNumId w:val="23"/>
+    <w:abstractNumId w:val="26"/>
   </w:num>
   <w:num w:numId="21" w16cid:durableId="594050827">
     <w:abstractNumId w:val="1"/>
   </w:num>
   <w:num w:numId="22" w16cid:durableId="321928495">
-    <w:abstractNumId w:val="17"/>
+    <w:abstractNumId w:val="20"/>
   </w:num>
   <w:num w:numId="23" w16cid:durableId="1723551937">
-    <w:abstractNumId w:val="8"/>
+    <w:abstractNumId w:val="11"/>
   </w:num>
   <w:num w:numId="24" w16cid:durableId="889806128">
-    <w:abstractNumId w:val="5"/>
+    <w:abstractNumId w:val="7"/>
   </w:num>
   <w:num w:numId="25" w16cid:durableId="848326227">
-    <w:abstractNumId w:val="10"/>
+    <w:abstractNumId w:val="13"/>
+  </w:num>
+  <w:num w:numId="26" w16cid:durableId="1172767642">
+    <w:abstractNumId w:val="3"/>
+  </w:num>
+  <w:num w:numId="27" w16cid:durableId="612320151">
+    <w:abstractNumId w:val="9"/>
+  </w:num>
+  <w:num w:numId="28" w16cid:durableId="2091147910">
+    <w:abstractNumId w:val="5"/>
   </w:num>
   <w:numIdMacAtCleanup w:val="4"/>
 </w:numbering>
 </file>
 
 <file path=word/styles.xml><?xml version="1.0" encoding="utf-8"?>
-<w:styles xmlns:mc="http://schemas.openxmlformats.org/markup-compatibility/2006" xmlns:r="http://schemas.openxmlformats.org/officeDocument/2006/relationships" xmlns:w="http://schemas.openxmlformats.org/wordprocessingml/2006/main" xmlns:w14="http://schemas.microsoft.com/office/word/2010/wordml" xmlns:w15="http://schemas.microsoft.com/office/word/2012/wordml" xmlns:w16cex="http://schemas.microsoft.com/office/word/2018/wordml/cex" xmlns:w16cid="http://schemas.microsoft.com/office/word/2016/wordml/cid" xmlns:w16="http://schemas.microsoft.com/office/word/2018/wordml" xmlns:w16sdtdh="http://schemas.microsoft.com/office/word/2020/wordml/sdtdatahash" xmlns:w16se="http://schemas.microsoft.com/office/word/2015/wordml/symex" mc:Ignorable="w14 w15 w16se w16cid w16 w16cex w16sdtdh">
+<w:styles xmlns:mc="http://schemas.openxmlformats.org/markup-compatibility/2006" xmlns:r="http://schemas.openxmlformats.org/officeDocument/2006/relationships" xmlns:w="http://schemas.openxmlformats.org/wordprocessingml/2006/main" xmlns:w14="http://schemas.microsoft.com/office/word/2010/wordml" xmlns:w15="http://schemas.microsoft.com/office/word/2012/wordml" xmlns:w16cex="http://schemas.microsoft.com/office/word/2018/wordml/cex" xmlns:w16cid="http://schemas.microsoft.com/office/word/2016/wordml/cid" xmlns:w16="http://schemas.microsoft.com/office/word/2018/wordml" xmlns:w16du="http://schemas.microsoft.com/office/word/2023/wordml/word16du" xmlns:w16sdtdh="http://schemas.microsoft.com/office/word/2020/wordml/sdtdatahash" xmlns:w16se="http://schemas.microsoft.com/office/word/2015/wordml/symex" mc:Ignorable="w14 w15 w16se w16cid w16 w16cex w16sdtdh w16du">
   <w:docDefaults>
     <w:rPrDefault>
       <w:rPr>

</xml_diff>